<commit_message>
vault backup: 2024-05-03 10:55:36
</commit_message>
<xml_diff>
--- a/Vakken/Blok 2/Wetenschapsjournalistiek/Interview (Xenotransplantaties)/Interview_IsabellePirson_Xenotransplantatie_Concept.docx
+++ b/Vakken/Blok 2/Wetenschapsjournalistiek/Interview (Xenotransplantaties)/Interview_IsabellePirson_Xenotransplantatie_Concept.docx
@@ -212,6 +212,9 @@
                           </w:p>
                           <w:p>
                             <w:r>
+                              <w:t xml:space="preserve">Leiden Universiteit: </w:t>
+                            </w:r>
+                            <w:r>
                               <w:t>Promovendus bio-ethiek</w:t>
                             </w:r>
                           </w:p>
@@ -258,6 +261,9 @@
                       </w:r>
                     </w:p>
                     <w:p>
+                      <w:r>
+                        <w:t xml:space="preserve">Leiden Universiteit: </w:t>
+                      </w:r>
                       <w:r>
                         <w:t>Promovendus bio-ethiek</w:t>
                       </w:r>

</xml_diff>

<commit_message>
vault backup: 2024-05-03 12:30:34
</commit_message>
<xml_diff>
--- a/Vakken/Blok 2/Wetenschapsjournalistiek/Interview (Xenotransplantaties)/Interview_IsabellePirson_Xenotransplantatie_Concept.docx
+++ b/Vakken/Blok 2/Wetenschapsjournalistiek/Interview (Xenotransplantaties)/Interview_IsabellePirson_Xenotransplantatie_Concept.docx
@@ -10,7 +10,6 @@
           <w:szCs w:val="44"/>
         </w:rPr>
       </w:pPr>
-      <w:proofErr w:type="spellStart"/>
       <w:r>
         <w:rPr>
           <w:rFonts w:ascii="Civil Premium" w:hAnsi="Civil Premium"/>
@@ -19,7 +18,6 @@
         </w:rPr>
         <w:t>Xenotransplantatie</w:t>
       </w:r>
-      <w:proofErr w:type="spellEnd"/>
     </w:p>
     <w:p>
       <w:pPr>
@@ -190,15 +188,7 @@
                               <w:pStyle w:val="Caption"/>
                             </w:pPr>
                             <w:r>
-                              <w:t xml:space="preserve">Isabelle </w:t>
-                            </w:r>
-                            <w:proofErr w:type="spellStart"/>
-                            <w:r>
-                              <w:t>Pirson</w:t>
-                            </w:r>
-                            <w:proofErr w:type="spellEnd"/>
-                            <w:r>
-                              <w:t xml:space="preserve">: </w:t>
+                              <w:t xml:space="preserve">Isabelle Pirson: </w:t>
                             </w:r>
                             <w:r>
                               <w:t>MA MSc</w:t>
@@ -240,15 +230,7 @@
                         <w:pStyle w:val="Caption"/>
                       </w:pPr>
                       <w:r>
-                        <w:t xml:space="preserve">Isabelle </w:t>
-                      </w:r>
-                      <w:proofErr w:type="spellStart"/>
-                      <w:r>
-                        <w:t>Pirson</w:t>
-                      </w:r>
-                      <w:proofErr w:type="spellEnd"/>
-                      <w:r>
-                        <w:t xml:space="preserve">: </w:t>
+                        <w:t xml:space="preserve">Isabelle Pirson: </w:t>
                       </w:r>
                       <w:r>
                         <w:t>MA MSc</w:t>
@@ -342,27 +324,20 @@
           </wp:anchor>
         </w:drawing>
       </w:r>
-      <w:proofErr w:type="spellStart"/>
-      <w:r>
-        <w:t>Xenotransplantatie</w:t>
-      </w:r>
-      <w:proofErr w:type="spellEnd"/>
-      <w:r>
-        <w:t xml:space="preserve"> is een baanbrekende techniek in de geneeskunde, het </w:t>
+      <w:r>
+        <w:t xml:space="preserve">Xenotransplantatie is een baanbrekende techniek in de geneeskunde, het </w:t>
       </w:r>
       <w:r>
         <w:t xml:space="preserve">is het </w:t>
       </w:r>
       <w:r>
-        <w:t xml:space="preserve">tegenovergestelde van allotransplantatie, waarbij cellen, weefsel of organen worden overgedragen aan soortgenoten. Een voorbeeld hiervan is een niertransplantatie van mens A (donor) naar mens B (ontvanger). Bij </w:t>
-      </w:r>
-      <w:proofErr w:type="spellStart"/>
-      <w:r>
-        <w:t>xenotransplantatie</w:t>
-      </w:r>
-      <w:proofErr w:type="spellEnd"/>
-      <w:r>
-        <w:t xml:space="preserve"> worden echter transplantaties uitgevoerd tussen verschillende soorten, waarbij het donororgaan </w:t>
+        <w:t>tegenovergestelde van</w:t>
+      </w:r>
+      <w:r>
+        <w:t xml:space="preserve"> de “reguliere”</w:t>
+      </w:r>
+      <w:r>
+        <w:t xml:space="preserve"> allotransplantatie, waarbij cellen, weefsel of organen worden overgedragen aan soortgenoten. Een voorbeeld hiervan is een niertransplantatie van mens A (donor) naar mens B (ontvanger). Bij xenotransplantatie worden echter transplantaties uitgevoerd tussen verschillende soorten, waarbij het donororgaan </w:t>
       </w:r>
       <w:r>
         <w:t xml:space="preserve">bijvoorbeeld </w:t>
@@ -374,29 +349,19 @@
         <w:t>varken</w:t>
       </w:r>
       <w:r>
-        <w:t xml:space="preserve"> en de ontvanger een mens is. In Nederland is deze praktijk nog verboden vanwege veiligheidsoverwegingen, maar in het nieuws verschijnen steeds vaker berichten over succesvolle </w:t>
-      </w:r>
-      <w:proofErr w:type="spellStart"/>
-      <w:r>
-        <w:t>xenotransplantaties</w:t>
-      </w:r>
-      <w:proofErr w:type="spellEnd"/>
-      <w:r>
-        <w:t>. Deze technologie wekt veel optimisme</w:t>
+        <w:t xml:space="preserve"> en de ontvanger een mens is. In Nederland is deze praktijk nog verboden vanwege veiligheidsoverwegingen, maar in het nieuws verschijnen steeds vaker berichten over succesvolle xenotransplantaties. Deze technologie wekt veel optimisme</w:t>
       </w:r>
       <w:r>
         <w:t xml:space="preserve"> op</w:t>
       </w:r>
       <w:r>
-        <w:t xml:space="preserve"> en heeft daarom geleid tot uitgebreide discussies, vooral op het gebied van ethiek. Ik had hierover een gesprek met een expert op het gebied van bio-ethiek, Isabelle </w:t>
-      </w:r>
-      <w:proofErr w:type="spellStart"/>
-      <w:r>
-        <w:t>Pirson</w:t>
-      </w:r>
-      <w:proofErr w:type="spellEnd"/>
-      <w:r>
-        <w:t xml:space="preserve">, die zelf ook </w:t>
+        <w:t xml:space="preserve"> en heeft daarom geleid tot uitgebreide discussies, vooral op het gebied van ethiek. Ik had hierover een gesprek met een expert op het gebied van bio-ethiek, Isabelle Pirson, die </w:t>
+      </w:r>
+      <w:r>
+        <w:t>onder meer</w:t>
+      </w:r>
+      <w:r>
+        <w:t xml:space="preserve"> </w:t>
       </w:r>
       <w:hyperlink r:id="rId6" w:history="1">
         <w:r>
@@ -407,16 +372,102 @@
         </w:r>
       </w:hyperlink>
       <w:r>
-        <w:t xml:space="preserve"> heeft geschreven over de ethische perspectieven van </w:t>
-      </w:r>
-      <w:proofErr w:type="spellStart"/>
-      <w:r>
-        <w:t>xenotransplantatie</w:t>
-      </w:r>
-      <w:proofErr w:type="spellEnd"/>
+        <w:t xml:space="preserve"> heeft over de ethische perspectieven van xenotransplantatie.</w:t>
+      </w:r>
+    </w:p>
+    <w:p>
+      <w:pPr>
+        <w:rPr>
+          <w:b/>
+          <w:bCs/>
+        </w:rPr>
+      </w:pPr>
+      <w:r>
+        <w:rPr>
+          <w:b/>
+          <w:bCs/>
+        </w:rPr>
+        <w:br w:type="page"/>
+      </w:r>
+      <w:r>
+        <w:rPr>
+          <w:b/>
+          <w:bCs/>
+        </w:rPr>
+        <w:lastRenderedPageBreak/>
+        <w:t>Waarom zijn er In de geneeskunde alternatieven voor transplantatie nodig, zoals xenotransplantatie?</w:t>
+      </w:r>
+    </w:p>
+    <w:p>
+      <w:r>
+        <w:t>Het voornaamste probleem is dat er meer m</w:t>
+      </w:r>
+      <w:r>
+        <w:t>ensen zijn die een orgaan nodig hebben dan dat er organen zijn</w:t>
+      </w:r>
       <w:r>
         <w:t>.</w:t>
       </w:r>
+      <w:r>
+        <w:t xml:space="preserve"> </w:t>
+      </w:r>
+      <w:r>
+        <w:t>E</w:t>
+      </w:r>
+      <w:r>
+        <w:t xml:space="preserve">r </w:t>
+      </w:r>
+      <w:r>
+        <w:t xml:space="preserve">is </w:t>
+      </w:r>
+      <w:r>
+        <w:t xml:space="preserve">een tekort aan het aantal organen dat getransplanteerd kan worden </w:t>
+      </w:r>
+      <w:r>
+        <w:t xml:space="preserve">wat heeft geresulteerd in </w:t>
+      </w:r>
+      <w:r>
+        <w:t>hele lange wachtlijst</w:t>
+      </w:r>
+      <w:r>
+        <w:t>en</w:t>
+      </w:r>
+      <w:r>
+        <w:t>.</w:t>
+      </w:r>
+      <w:r>
+        <w:t xml:space="preserve"> </w:t>
+      </w:r>
+      <w:r>
+        <w:t>D</w:t>
+      </w:r>
+      <w:r>
+        <w:t xml:space="preserve">at </w:t>
+      </w:r>
+      <w:r>
+        <w:t xml:space="preserve">is </w:t>
+      </w:r>
+      <w:r>
+        <w:t xml:space="preserve">eigenlijk een reden om alternatieve manieren </w:t>
+      </w:r>
+      <w:r>
+        <w:t xml:space="preserve">te </w:t>
+      </w:r>
+      <w:r>
+        <w:t xml:space="preserve">bedenken om ervoor te zorgen </w:t>
+      </w:r>
+      <w:r>
+        <w:t>dat we</w:t>
+      </w:r>
+      <w:r>
+        <w:t xml:space="preserve"> </w:t>
+      </w:r>
+      <w:r>
+        <w:t>m</w:t>
+      </w:r>
+      <w:r>
+        <w:t>ensen die een orgaan nodig hebben daarin te helpen.</w:t>
+      </w:r>
     </w:p>
     <w:p>
       <w:pPr>
@@ -425,30 +476,588 @@
           <w:bCs/>
         </w:rPr>
       </w:pPr>
-      <w:r>
-        <w:rPr>
-          <w:b/>
-          <w:bCs/>
-        </w:rPr>
-        <w:br w:type="page"/>
-      </w:r>
-      <w:r>
-        <w:rPr>
-          <w:b/>
-          <w:bCs/>
-        </w:rPr>
-        <w:lastRenderedPageBreak/>
-        <w:t xml:space="preserve">Waarom zijn er In de geneeskunde alternatieven voor transplantatie nodig, zoals </w:t>
-      </w:r>
-      <w:proofErr w:type="spellStart"/>
-      <w:r>
-        <w:rPr>
-          <w:b/>
-          <w:bCs/>
-        </w:rPr>
-        <w:t>xenotransplantatie</w:t>
-      </w:r>
-      <w:proofErr w:type="spellEnd"/>
+    </w:p>
+    <w:p>
+      <w:pPr>
+        <w:rPr>
+          <w:b/>
+          <w:bCs/>
+        </w:rPr>
+      </w:pPr>
+      <w:r>
+        <w:rPr>
+          <w:b/>
+          <w:bCs/>
+        </w:rPr>
+        <w:t xml:space="preserve">Een van de grootste obstakels voor een succesvolle xenotransplantatie is het voorkomen van een afstotingsreactie. </w:t>
+      </w:r>
+      <w:r>
+        <w:rPr>
+          <w:b/>
+          <w:bCs/>
+        </w:rPr>
+        <w:t>Wat betekent het afstoten van een orgaan?</w:t>
+      </w:r>
+    </w:p>
+    <w:p>
+      <w:r>
+        <w:t>Dit betekent dat h</w:t>
+      </w:r>
+      <w:r>
+        <w:t xml:space="preserve">et hart </w:t>
+      </w:r>
+      <w:r>
+        <w:t>als</w:t>
+      </w:r>
+      <w:r>
+        <w:t xml:space="preserve"> orgaan wordt herkend als dat het niet lichaamseigen is, </w:t>
+      </w:r>
+      <w:r>
+        <w:t>j</w:t>
+      </w:r>
+      <w:r>
+        <w:t xml:space="preserve">e hebt op je cellen, bepaalde eiwit en suikerketens waaraan </w:t>
+      </w:r>
+      <w:r>
+        <w:t>j</w:t>
+      </w:r>
+      <w:r>
+        <w:t xml:space="preserve">e kunt herkennen of het jouw eigen of lichaamseigen is of niet. </w:t>
+      </w:r>
+      <w:r>
+        <w:t>A</w:t>
+      </w:r>
+      <w:r>
+        <w:t xml:space="preserve">ls dat niet zo is, dan heb je een afweerreactie van je immuunsysteem die dat eigenlijk signaleren en dan gaan proberen om </w:t>
+      </w:r>
+      <w:r>
+        <w:t xml:space="preserve">net zoals bij </w:t>
+      </w:r>
+      <w:r>
+        <w:t xml:space="preserve">een virus </w:t>
+      </w:r>
+      <w:r>
+        <w:t>het w</w:t>
+      </w:r>
+      <w:r>
+        <w:t>ordt opgeruimd</w:t>
+      </w:r>
+      <w:r>
+        <w:t>.</w:t>
+      </w:r>
+      <w:r>
+        <w:t xml:space="preserve"> </w:t>
+      </w:r>
+      <w:r>
+        <w:t>Je lichaam wil dit opruimen o</w:t>
+      </w:r>
+      <w:r>
+        <w:t>mdat het eigenlijk als iets bedreigend wordt gezien</w:t>
+      </w:r>
+      <w:r>
+        <w:t>.</w:t>
+      </w:r>
+    </w:p>
+    <w:p/>
+    <w:p>
+      <w:pPr>
+        <w:rPr>
+          <w:b/>
+          <w:bCs/>
+        </w:rPr>
+      </w:pPr>
+      <w:r>
+        <w:rPr>
+          <w:b/>
+          <w:bCs/>
+        </w:rPr>
+        <w:t>Hoe</w:t>
+      </w:r>
+      <w:r>
+        <w:rPr>
+          <w:b/>
+          <w:bCs/>
+        </w:rPr>
+        <w:t xml:space="preserve"> schaalbaar </w:t>
+      </w:r>
+      <w:r>
+        <w:rPr>
+          <w:b/>
+          <w:bCs/>
+        </w:rPr>
+        <w:t>is</w:t>
+      </w:r>
+      <w:r>
+        <w:rPr>
+          <w:b/>
+          <w:bCs/>
+        </w:rPr>
+        <w:t xml:space="preserve"> </w:t>
+      </w:r>
+      <w:r>
+        <w:rPr>
+          <w:b/>
+          <w:bCs/>
+        </w:rPr>
+        <w:t>deze technologie</w:t>
+      </w:r>
+      <w:r>
+        <w:rPr>
+          <w:b/>
+          <w:bCs/>
+        </w:rPr>
+        <w:t xml:space="preserve">, </w:t>
+      </w:r>
+      <w:r>
+        <w:rPr>
+          <w:b/>
+          <w:bCs/>
+        </w:rPr>
+        <w:t>zou</w:t>
+      </w:r>
+      <w:r>
+        <w:rPr>
+          <w:b/>
+          <w:bCs/>
+        </w:rPr>
+        <w:t xml:space="preserve"> xenotransplantatie</w:t>
+      </w:r>
+      <w:r>
+        <w:rPr>
+          <w:b/>
+          <w:bCs/>
+        </w:rPr>
+        <w:t xml:space="preserve"> het</w:t>
+      </w:r>
+      <w:r>
+        <w:rPr>
+          <w:b/>
+          <w:bCs/>
+        </w:rPr>
+        <w:t xml:space="preserve"> hele</w:t>
+      </w:r>
+      <w:r>
+        <w:rPr>
+          <w:b/>
+          <w:bCs/>
+        </w:rPr>
+        <w:t xml:space="preserve"> donor</w:t>
+      </w:r>
+      <w:r>
+        <w:rPr>
+          <w:b/>
+          <w:bCs/>
+        </w:rPr>
+        <w:t>tekort kunnen opnemen?</w:t>
+      </w:r>
+      <w:r>
+        <w:rPr>
+          <w:b/>
+          <w:bCs/>
+        </w:rPr>
+        <w:t xml:space="preserve"> </w:t>
+      </w:r>
+    </w:p>
+    <w:p>
+      <w:r>
+        <w:t>V</w:t>
+      </w:r>
+      <w:r>
+        <w:t xml:space="preserve">erschillende dingen </w:t>
+      </w:r>
+      <w:r>
+        <w:t xml:space="preserve">zijn </w:t>
+      </w:r>
+      <w:r>
+        <w:t>daarbij relevant</w:t>
+      </w:r>
+      <w:r>
+        <w:t>,</w:t>
+      </w:r>
+      <w:r>
+        <w:t xml:space="preserve"> </w:t>
+      </w:r>
+      <w:r>
+        <w:t>niet alle</w:t>
+      </w:r>
+      <w:r>
+        <w:t xml:space="preserve"> organen zijn</w:t>
+      </w:r>
+      <w:r>
+        <w:t xml:space="preserve"> even</w:t>
+      </w:r>
+      <w:r>
+        <w:t xml:space="preserve"> makkelijk te transplanteren naar </w:t>
+      </w:r>
+      <w:r>
+        <w:t>m</w:t>
+      </w:r>
+      <w:r>
+        <w:t xml:space="preserve">ensen. </w:t>
+      </w:r>
+      <w:r>
+        <w:t>H</w:t>
+      </w:r>
+      <w:r>
+        <w:t>et hart is in die zin</w:t>
+      </w:r>
+      <w:r>
+        <w:t xml:space="preserve"> e</w:t>
+      </w:r>
+      <w:r>
+        <w:t xml:space="preserve">en makkelijk orgaan </w:t>
+      </w:r>
+      <w:r>
+        <w:t xml:space="preserve">omdat </w:t>
+      </w:r>
+      <w:r>
+        <w:t xml:space="preserve">dat </w:t>
+      </w:r>
+      <w:r>
+        <w:t>eigenlijk gewoon</w:t>
+      </w:r>
+      <w:r>
+        <w:t xml:space="preserve"> een pomp is.</w:t>
+      </w:r>
+      <w:r>
+        <w:t xml:space="preserve"> </w:t>
+      </w:r>
+      <w:r>
+        <w:t>Als je</w:t>
+      </w:r>
+      <w:r>
+        <w:t xml:space="preserve"> bijvoorbeeld</w:t>
+      </w:r>
+      <w:r>
+        <w:t xml:space="preserve"> een </w:t>
+      </w:r>
+      <w:r>
+        <w:t>leve</w:t>
+      </w:r>
+      <w:r>
+        <w:t>rtransplantatie</w:t>
+      </w:r>
+      <w:r>
+        <w:t xml:space="preserve"> hebt, die moet ook heel veel hormonen produceren die in je hele lichaam weer terecht </w:t>
+      </w:r>
+      <w:r>
+        <w:t xml:space="preserve">moeten </w:t>
+      </w:r>
+      <w:r>
+        <w:t xml:space="preserve">komen. </w:t>
+      </w:r>
+      <w:r>
+        <w:t>Dit maakt het</w:t>
+      </w:r>
+      <w:r>
+        <w:t xml:space="preserve"> lastiger om </w:t>
+      </w:r>
+      <w:r>
+        <w:t xml:space="preserve">een </w:t>
+      </w:r>
+      <w:r>
+        <w:t>leve</w:t>
+      </w:r>
+      <w:r>
+        <w:t>r</w:t>
+      </w:r>
+      <w:r>
+        <w:t xml:space="preserve"> van een varken te hebben, </w:t>
+      </w:r>
+      <w:r>
+        <w:t>o</w:t>
+      </w:r>
+      <w:r>
+        <w:t xml:space="preserve">mdat </w:t>
+      </w:r>
+      <w:r>
+        <w:t>die</w:t>
+      </w:r>
+      <w:r>
+        <w:t xml:space="preserve"> met veel meer systemen eigenlijk in het lichaam moet samenwerken en daar invloed op heeft. </w:t>
+      </w:r>
+      <w:r>
+        <w:t>H</w:t>
+      </w:r>
+      <w:r>
+        <w:t>etzelfde geldt voor de nieren bijvoorbeeld, in die zin</w:t>
+      </w:r>
+      <w:r>
+        <w:t xml:space="preserve"> is het</w:t>
+      </w:r>
+      <w:r>
+        <w:t xml:space="preserve"> lastig of alle organen net zo </w:t>
+      </w:r>
+      <w:r>
+        <w:t>“</w:t>
+      </w:r>
+      <w:r>
+        <w:t>makkelijk</w:t>
+      </w:r>
+      <w:r>
+        <w:t>”</w:t>
+      </w:r>
+      <w:r>
+        <w:t xml:space="preserve"> te transplanteren zijn</w:t>
+      </w:r>
+      <w:r>
+        <w:t>.</w:t>
+      </w:r>
+      <w:r>
+        <w:t xml:space="preserve"> Omdat ze gewoon andere functies en andere mechanismen hebben.</w:t>
+      </w:r>
+      <w:r>
+        <w:t xml:space="preserve"> </w:t>
+      </w:r>
+    </w:p>
+    <w:p>
+      <w:r>
+        <w:t xml:space="preserve">In de dialoog die we deden </w:t>
+      </w:r>
+      <w:r>
+        <w:t>werd gezegd:</w:t>
+      </w:r>
+      <w:r>
+        <w:t xml:space="preserve"> </w:t>
+      </w:r>
+      <w:r>
+        <w:t>m</w:t>
+      </w:r>
+      <w:r>
+        <w:t xml:space="preserve">isschien verplaats </w:t>
+      </w:r>
+      <w:r>
+        <w:t>je daarmee</w:t>
+      </w:r>
+      <w:r>
+        <w:t xml:space="preserve"> het probleem, </w:t>
+      </w:r>
+      <w:r>
+        <w:t>o</w:t>
+      </w:r>
+      <w:r>
+        <w:t xml:space="preserve">mdat je nu </w:t>
+      </w:r>
+      <w:r>
+        <w:t>m</w:t>
+      </w:r>
+      <w:r>
+        <w:t>isschien niet genoeg</w:t>
+      </w:r>
+      <w:r>
+        <w:t xml:space="preserve"> o</w:t>
+      </w:r>
+      <w:r>
+        <w:t xml:space="preserve">rganen zelf hebt </w:t>
+      </w:r>
+      <w:r>
+        <w:t>m</w:t>
+      </w:r>
+      <w:r>
+        <w:t>aar dat je dan</w:t>
+      </w:r>
+      <w:r>
+        <w:t xml:space="preserve"> in de toekomst</w:t>
+      </w:r>
+      <w:r>
+        <w:t xml:space="preserve"> een probleem krijgt dat je niet genoeg </w:t>
+      </w:r>
+      <w:r>
+        <w:t>m</w:t>
+      </w:r>
+      <w:r>
+        <w:t xml:space="preserve">ensen hebt met de capaciteit om uiteindelijk </w:t>
+      </w:r>
+      <w:r>
+        <w:t>xeno</w:t>
+      </w:r>
+      <w:r>
+        <w:t>transplantaties uit te gaan voeren</w:t>
+      </w:r>
+      <w:r>
+        <w:t>.</w:t>
+      </w:r>
+      <w:r>
+        <w:t xml:space="preserve"> </w:t>
+      </w:r>
+      <w:r>
+        <w:t>Bijvoorbeeld een toekomstbeeld met</w:t>
+      </w:r>
+      <w:r>
+        <w:t xml:space="preserve"> het probleem dat er </w:t>
+      </w:r>
+      <w:r>
+        <w:t>m</w:t>
+      </w:r>
+      <w:r>
+        <w:t>isschien wel genoeg har</w:t>
+      </w:r>
+      <w:r>
+        <w:t>ten</w:t>
+      </w:r>
+      <w:r>
+        <w:t xml:space="preserve"> te zijn, maar eigenlijk niet genoeg </w:t>
+      </w:r>
+      <w:r>
+        <w:t>har</w:t>
+      </w:r>
+      <w:r>
+        <w:t>txeno</w:t>
+      </w:r>
+      <w:r>
+        <w:t>transplantatie</w:t>
+      </w:r>
+      <w:r>
+        <w:t xml:space="preserve"> chirurgen die dat ook echt goed kunnen doen.</w:t>
+      </w:r>
+      <w:r>
+        <w:t xml:space="preserve"> </w:t>
+      </w:r>
+      <w:r>
+        <w:t xml:space="preserve">Want </w:t>
+      </w:r>
+      <w:r>
+        <w:t xml:space="preserve">varkens </w:t>
+      </w:r>
+      <w:r>
+        <w:t>a</w:t>
+      </w:r>
+      <w:r>
+        <w:t xml:space="preserve">ls je die zou gebruiken </w:t>
+      </w:r>
+      <w:r>
+        <w:t xml:space="preserve">zijn erg </w:t>
+      </w:r>
+      <w:r>
+        <w:t>schaalbaar, maar arts</w:t>
+      </w:r>
+      <w:r>
+        <w:t>en opleiden</w:t>
+      </w:r>
+      <w:r>
+        <w:t xml:space="preserve"> duurt veel langer</w:t>
+      </w:r>
+      <w:r>
+        <w:t>. Wat resulteert in de</w:t>
+      </w:r>
+      <w:r>
+        <w:t xml:space="preserve"> vraag </w:t>
+      </w:r>
+      <w:r>
+        <w:t>o</w:t>
+      </w:r>
+      <w:r>
+        <w:t>f je</w:t>
+      </w:r>
+      <w:r>
+        <w:t xml:space="preserve"> dan</w:t>
+      </w:r>
+      <w:r>
+        <w:t xml:space="preserve"> niet </w:t>
+      </w:r>
+      <w:r>
+        <w:t>gewoon op een andere plek</w:t>
+      </w:r>
+      <w:r>
+        <w:t xml:space="preserve"> een bottleneck krijgt?</w:t>
+      </w:r>
+      <w:r>
+        <w:t xml:space="preserve"> </w:t>
+      </w:r>
+      <w:r>
+        <w:t>Hiervoor</w:t>
+      </w:r>
+      <w:r>
+        <w:t xml:space="preserve"> zijn er </w:t>
+      </w:r>
+      <w:r>
+        <w:t xml:space="preserve">namelijk </w:t>
+      </w:r>
+      <w:r>
+        <w:t>specialisten nodig die er op dit moment nog niet zijn.</w:t>
+      </w:r>
+      <w:r>
+        <w:t xml:space="preserve"> </w:t>
+      </w:r>
+    </w:p>
+    <w:p/>
+    <w:p>
+      <w:pPr>
+        <w:rPr>
+          <w:b/>
+          <w:bCs/>
+        </w:rPr>
+      </w:pPr>
+      <w:r>
+        <w:rPr>
+          <w:b/>
+          <w:bCs/>
+        </w:rPr>
+        <w:t>E</w:t>
+      </w:r>
+      <w:r>
+        <w:rPr>
+          <w:b/>
+          <w:bCs/>
+        </w:rPr>
+        <w:t xml:space="preserve">en specialisatie voor xenotransplantatie, </w:t>
+      </w:r>
+      <w:r>
+        <w:rPr>
+          <w:b/>
+          <w:bCs/>
+        </w:rPr>
+        <w:t>gaat misschien gepaard met een</w:t>
+      </w:r>
+      <w:r>
+        <w:rPr>
+          <w:b/>
+          <w:bCs/>
+        </w:rPr>
+        <w:t xml:space="preserve"> tekort aan </w:t>
+      </w:r>
+      <w:r>
+        <w:rPr>
+          <w:b/>
+          <w:bCs/>
+        </w:rPr>
+        <w:t>m</w:t>
+      </w:r>
+      <w:r>
+        <w:rPr>
+          <w:b/>
+          <w:bCs/>
+        </w:rPr>
+        <w:t>ensen zou het ook</w:t>
+      </w:r>
+      <w:r>
+        <w:rPr>
+          <w:b/>
+          <w:bCs/>
+        </w:rPr>
+        <w:t xml:space="preserve"> s</w:t>
+      </w:r>
+      <w:r>
+        <w:rPr>
+          <w:b/>
+          <w:bCs/>
+        </w:rPr>
+        <w:t xml:space="preserve">amen kunnen gaan met </w:t>
+      </w:r>
+      <w:r>
+        <w:rPr>
+          <w:b/>
+          <w:bCs/>
+        </w:rPr>
+        <w:t xml:space="preserve">veel </w:t>
+      </w:r>
+      <w:r>
+        <w:rPr>
+          <w:b/>
+          <w:bCs/>
+        </w:rPr>
+        <w:t>hogere kosten</w:t>
+      </w:r>
       <w:r>
         <w:rPr>
           <w:b/>
@@ -459,734 +1068,10 @@
     </w:p>
     <w:p>
       <w:r>
-        <w:t>Het voornaamste probleem is dat er meer m</w:t>
-      </w:r>
-      <w:r>
-        <w:t>ensen zijn die een orgaan nodig hebben dan dat er organen zijn</w:t>
-      </w:r>
-      <w:r>
-        <w:t>.</w:t>
-      </w:r>
-      <w:r>
-        <w:t xml:space="preserve"> </w:t>
-      </w:r>
-      <w:r>
-        <w:t>E</w:t>
-      </w:r>
-      <w:r>
-        <w:t xml:space="preserve">r </w:t>
-      </w:r>
-      <w:r>
-        <w:t xml:space="preserve">is </w:t>
-      </w:r>
-      <w:r>
-        <w:t xml:space="preserve">een tekort aan het aantal organen dat getransplanteerd kan worden </w:t>
-      </w:r>
-      <w:r>
-        <w:t xml:space="preserve">wat heeft geresulteerd in </w:t>
-      </w:r>
-      <w:r>
-        <w:t>hele lange wachtlijst</w:t>
-      </w:r>
-      <w:r>
-        <w:t>en</w:t>
-      </w:r>
-      <w:r>
-        <w:t>.</w:t>
-      </w:r>
-      <w:r>
-        <w:t xml:space="preserve"> </w:t>
-      </w:r>
-      <w:r>
-        <w:t>D</w:t>
-      </w:r>
-      <w:r>
-        <w:t xml:space="preserve">at </w:t>
-      </w:r>
-      <w:r>
-        <w:t xml:space="preserve">is </w:t>
-      </w:r>
-      <w:r>
-        <w:t xml:space="preserve">eigenlijk een reden om alternatieve manieren </w:t>
-      </w:r>
-      <w:r>
-        <w:t xml:space="preserve">te </w:t>
-      </w:r>
-      <w:r>
-        <w:t xml:space="preserve">bedenken om ervoor te zorgen </w:t>
-      </w:r>
-      <w:r>
-        <w:t>dat we</w:t>
-      </w:r>
-      <w:r>
-        <w:t xml:space="preserve"> </w:t>
-      </w:r>
-      <w:r>
-        <w:t>m</w:t>
-      </w:r>
-      <w:r>
-        <w:t>ensen die een orgaan nodig hebben daarin te helpen.</w:t>
-      </w:r>
-    </w:p>
-    <w:p>
-      <w:pPr>
-        <w:rPr>
-          <w:b/>
-          <w:bCs/>
-        </w:rPr>
-      </w:pPr>
-    </w:p>
-    <w:p>
-      <w:pPr>
-        <w:rPr>
-          <w:b/>
-          <w:bCs/>
-        </w:rPr>
-      </w:pPr>
-      <w:r>
-        <w:rPr>
-          <w:b/>
-          <w:bCs/>
-        </w:rPr>
-        <w:t xml:space="preserve">Een van de grootste obstakels voor een succesvolle </w:t>
-      </w:r>
-      <w:proofErr w:type="spellStart"/>
-      <w:r>
-        <w:rPr>
-          <w:b/>
-          <w:bCs/>
-        </w:rPr>
-        <w:t>xenotransplantatie</w:t>
-      </w:r>
-      <w:proofErr w:type="spellEnd"/>
-      <w:r>
-        <w:rPr>
-          <w:b/>
-          <w:bCs/>
-        </w:rPr>
-        <w:t xml:space="preserve"> is het voorkomen van een afstotingsreactie. </w:t>
-      </w:r>
-      <w:r>
-        <w:rPr>
-          <w:b/>
-          <w:bCs/>
-        </w:rPr>
-        <w:t>Wat betekent het afstoten van een orgaan?</w:t>
-      </w:r>
-    </w:p>
-    <w:p>
-      <w:r>
-        <w:t>Dit betekent dat h</w:t>
-      </w:r>
-      <w:r>
-        <w:t xml:space="preserve">et hart </w:t>
-      </w:r>
-      <w:r>
-        <w:t>als</w:t>
-      </w:r>
-      <w:r>
-        <w:t xml:space="preserve"> orgaan wordt herkend als dat het niet lichaamseigen is, </w:t>
-      </w:r>
-      <w:r>
-        <w:t>j</w:t>
-      </w:r>
-      <w:r>
-        <w:t xml:space="preserve">e hebt op je cellen, bepaalde eiwit en suikerketens waaraan </w:t>
-      </w:r>
-      <w:r>
-        <w:t>j</w:t>
-      </w:r>
-      <w:r>
-        <w:t xml:space="preserve">e kunt herkennen of het jouw eigen of lichaamseigen is of niet. </w:t>
-      </w:r>
-      <w:r>
-        <w:t>A</w:t>
-      </w:r>
-      <w:r>
-        <w:t xml:space="preserve">ls dat niet zo is, dan heb je een afweerreactie van je immuunsysteem die dat eigenlijk signaleren en dan gaan proberen om </w:t>
-      </w:r>
-      <w:r>
-        <w:t xml:space="preserve">net zoals bij </w:t>
-      </w:r>
-      <w:r>
-        <w:t xml:space="preserve">een virus </w:t>
-      </w:r>
-      <w:r>
-        <w:t>het w</w:t>
-      </w:r>
-      <w:r>
-        <w:t>ordt opgeruimd</w:t>
-      </w:r>
-      <w:r>
-        <w:t>.</w:t>
-      </w:r>
-      <w:r>
-        <w:t xml:space="preserve"> </w:t>
-      </w:r>
-      <w:r>
-        <w:t>Je lichaam wil dit opruimen o</w:t>
-      </w:r>
-      <w:r>
-        <w:t>mdat het eigenlijk als iets bedreigend wordt gezien</w:t>
-      </w:r>
-      <w:r>
-        <w:t>.</w:t>
-      </w:r>
-    </w:p>
-    <w:p/>
-    <w:p>
-      <w:pPr>
-        <w:rPr>
-          <w:b/>
-          <w:bCs/>
-        </w:rPr>
-      </w:pPr>
-      <w:r>
-        <w:rPr>
-          <w:b/>
-          <w:bCs/>
-        </w:rPr>
-        <w:t>Hoe</w:t>
-      </w:r>
-      <w:r>
-        <w:rPr>
-          <w:b/>
-          <w:bCs/>
-        </w:rPr>
-        <w:t xml:space="preserve"> schaalbaar </w:t>
-      </w:r>
-      <w:r>
-        <w:rPr>
-          <w:b/>
-          <w:bCs/>
-        </w:rPr>
-        <w:t>is</w:t>
-      </w:r>
-      <w:r>
-        <w:rPr>
-          <w:b/>
-          <w:bCs/>
-        </w:rPr>
-        <w:t xml:space="preserve"> </w:t>
-      </w:r>
-      <w:r>
-        <w:rPr>
-          <w:b/>
-          <w:bCs/>
-        </w:rPr>
-        <w:t>deze technologie</w:t>
-      </w:r>
-      <w:r>
-        <w:rPr>
-          <w:b/>
-          <w:bCs/>
-        </w:rPr>
-        <w:t xml:space="preserve">, </w:t>
-      </w:r>
-      <w:r>
-        <w:rPr>
-          <w:b/>
-          <w:bCs/>
-        </w:rPr>
-        <w:t>zou</w:t>
-      </w:r>
-      <w:r>
-        <w:rPr>
-          <w:b/>
-          <w:bCs/>
-        </w:rPr>
-        <w:t xml:space="preserve"> </w:t>
-      </w:r>
-      <w:proofErr w:type="spellStart"/>
-      <w:r>
-        <w:rPr>
-          <w:b/>
-          <w:bCs/>
-        </w:rPr>
-        <w:t>xenotransplantatie</w:t>
-      </w:r>
-      <w:proofErr w:type="spellEnd"/>
-      <w:r>
-        <w:rPr>
-          <w:b/>
-          <w:bCs/>
-        </w:rPr>
-        <w:t xml:space="preserve"> het</w:t>
-      </w:r>
-      <w:r>
-        <w:rPr>
-          <w:b/>
-          <w:bCs/>
-        </w:rPr>
-        <w:t xml:space="preserve"> hele</w:t>
-      </w:r>
-      <w:r>
-        <w:rPr>
-          <w:b/>
-          <w:bCs/>
-        </w:rPr>
-        <w:t xml:space="preserve"> donor</w:t>
-      </w:r>
-      <w:r>
-        <w:rPr>
-          <w:b/>
-          <w:bCs/>
-        </w:rPr>
-        <w:t>tekort kunnen opnemen?</w:t>
-      </w:r>
-      <w:r>
-        <w:rPr>
-          <w:b/>
-          <w:bCs/>
-        </w:rPr>
-        <w:t xml:space="preserve"> </w:t>
-      </w:r>
-    </w:p>
-    <w:p>
-      <w:r>
-        <w:t>V</w:t>
-      </w:r>
-      <w:r>
-        <w:t xml:space="preserve">erschillende dingen </w:t>
-      </w:r>
-      <w:r>
-        <w:t xml:space="preserve">zijn </w:t>
-      </w:r>
-      <w:r>
-        <w:t>daarbij relevant</w:t>
-      </w:r>
-      <w:r>
-        <w:t>,</w:t>
-      </w:r>
-      <w:r>
-        <w:t xml:space="preserve"> </w:t>
-      </w:r>
-      <w:r>
-        <w:t>niet alle</w:t>
-      </w:r>
-      <w:r>
-        <w:t xml:space="preserve"> organen zijn</w:t>
-      </w:r>
-      <w:r>
-        <w:t xml:space="preserve"> even</w:t>
-      </w:r>
-      <w:r>
-        <w:t xml:space="preserve"> makkelijk te transplanteren naar </w:t>
-      </w:r>
-      <w:r>
-        <w:t>m</w:t>
-      </w:r>
-      <w:r>
-        <w:t xml:space="preserve">ensen. </w:t>
-      </w:r>
-      <w:r>
-        <w:t>H</w:t>
-      </w:r>
-      <w:r>
-        <w:t>et hart is in die zin</w:t>
-      </w:r>
-      <w:r>
-        <w:t xml:space="preserve"> e</w:t>
-      </w:r>
-      <w:r>
-        <w:t xml:space="preserve">en makkelijk orgaan </w:t>
-      </w:r>
-      <w:r>
-        <w:t xml:space="preserve">omdat </w:t>
-      </w:r>
-      <w:r>
-        <w:t xml:space="preserve">dat </w:t>
-      </w:r>
-      <w:r>
-        <w:t>eigenlijk gewoon</w:t>
-      </w:r>
-      <w:r>
-        <w:t xml:space="preserve"> een pomp is.</w:t>
-      </w:r>
-      <w:r>
-        <w:t xml:space="preserve"> </w:t>
-      </w:r>
-      <w:r>
-        <w:t>Als je</w:t>
-      </w:r>
-      <w:r>
-        <w:t xml:space="preserve"> bijvoorbeeld</w:t>
-      </w:r>
-      <w:r>
-        <w:t xml:space="preserve"> een </w:t>
-      </w:r>
-      <w:r>
-        <w:t>leve</w:t>
-      </w:r>
-      <w:r>
-        <w:t>rtransplantatie</w:t>
-      </w:r>
-      <w:r>
-        <w:t xml:space="preserve"> hebt, die moet ook heel veel hormonen produceren die in je hele lichaam weer terecht </w:t>
-      </w:r>
-      <w:r>
-        <w:t xml:space="preserve">moeten </w:t>
-      </w:r>
-      <w:r>
-        <w:t xml:space="preserve">komen. </w:t>
-      </w:r>
-      <w:r>
-        <w:t>Dit maakt het</w:t>
-      </w:r>
-      <w:r>
-        <w:t xml:space="preserve"> lastiger om </w:t>
-      </w:r>
-      <w:r>
-        <w:t xml:space="preserve">een </w:t>
-      </w:r>
-      <w:r>
-        <w:t>leve</w:t>
-      </w:r>
-      <w:r>
-        <w:t>r</w:t>
-      </w:r>
-      <w:r>
-        <w:t xml:space="preserve"> van een varken te hebben, </w:t>
-      </w:r>
-      <w:r>
-        <w:t>o</w:t>
-      </w:r>
-      <w:r>
-        <w:t xml:space="preserve">mdat </w:t>
-      </w:r>
-      <w:r>
-        <w:t>die</w:t>
-      </w:r>
-      <w:r>
-        <w:t xml:space="preserve"> met veel meer systemen eigenlijk in het lichaam moet samenwerken en daar invloed op heeft. </w:t>
-      </w:r>
-      <w:r>
-        <w:t>H</w:t>
-      </w:r>
-      <w:r>
-        <w:t>etzelfde geldt voor de nieren bijvoorbeeld, in die zin</w:t>
-      </w:r>
-      <w:r>
-        <w:t xml:space="preserve"> is het</w:t>
-      </w:r>
-      <w:r>
-        <w:t xml:space="preserve"> lastig of alle organen net zo </w:t>
-      </w:r>
-      <w:r>
-        <w:t>“</w:t>
-      </w:r>
-      <w:r>
-        <w:t>makkelijk</w:t>
-      </w:r>
-      <w:r>
-        <w:t>”</w:t>
-      </w:r>
-      <w:r>
-        <w:t xml:space="preserve"> te transplanteren zijn</w:t>
-      </w:r>
-      <w:r>
-        <w:t>.</w:t>
-      </w:r>
-      <w:r>
-        <w:t xml:space="preserve"> Omdat ze gewoon andere functies en andere mechanismen hebben.</w:t>
-      </w:r>
-      <w:r>
-        <w:t xml:space="preserve"> </w:t>
-      </w:r>
-    </w:p>
-    <w:p>
-      <w:r>
-        <w:t xml:space="preserve">In de dialoog die we deden </w:t>
-      </w:r>
-      <w:r>
-        <w:t>werd gezegd:</w:t>
-      </w:r>
-      <w:r>
-        <w:t xml:space="preserve"> </w:t>
-      </w:r>
-      <w:r>
-        <w:t>m</w:t>
-      </w:r>
-      <w:r>
-        <w:t xml:space="preserve">isschien verplaats </w:t>
-      </w:r>
-      <w:r>
-        <w:t>je daarmee</w:t>
-      </w:r>
-      <w:r>
-        <w:t xml:space="preserve"> het probleem, </w:t>
-      </w:r>
-      <w:r>
-        <w:t>o</w:t>
-      </w:r>
-      <w:r>
-        <w:t xml:space="preserve">mdat je nu </w:t>
-      </w:r>
-      <w:r>
-        <w:t>m</w:t>
-      </w:r>
-      <w:r>
-        <w:t>isschien niet genoeg</w:t>
-      </w:r>
-      <w:r>
-        <w:t xml:space="preserve"> o</w:t>
-      </w:r>
-      <w:r>
-        <w:t xml:space="preserve">rganen zelf hebt </w:t>
-      </w:r>
-      <w:r>
-        <w:t>m</w:t>
-      </w:r>
-      <w:r>
-        <w:t>aar dat je dan</w:t>
-      </w:r>
-      <w:r>
-        <w:t xml:space="preserve"> in de toekomst</w:t>
-      </w:r>
-      <w:r>
-        <w:t xml:space="preserve"> een probleem krijgt dat je niet genoeg </w:t>
-      </w:r>
-      <w:r>
-        <w:t>m</w:t>
-      </w:r>
-      <w:r>
-        <w:t xml:space="preserve">ensen hebt met de capaciteit om uiteindelijk </w:t>
-      </w:r>
-      <w:proofErr w:type="spellStart"/>
-      <w:r>
-        <w:t>xeno</w:t>
-      </w:r>
-      <w:r>
-        <w:t>transplantaties</w:t>
-      </w:r>
-      <w:proofErr w:type="spellEnd"/>
-      <w:r>
-        <w:t xml:space="preserve"> uit te gaan voeren</w:t>
-      </w:r>
-      <w:r>
-        <w:t>.</w:t>
-      </w:r>
-      <w:r>
-        <w:t xml:space="preserve"> </w:t>
-      </w:r>
-      <w:r>
-        <w:t>Bijvoorbeeld een toekomstbeeld met</w:t>
-      </w:r>
-      <w:r>
-        <w:t xml:space="preserve"> het probleem dat er </w:t>
-      </w:r>
-      <w:r>
-        <w:t>m</w:t>
-      </w:r>
-      <w:r>
-        <w:t>isschien wel genoeg har</w:t>
-      </w:r>
-      <w:r>
-        <w:t>ten</w:t>
-      </w:r>
-      <w:r>
-        <w:t xml:space="preserve"> te zijn, maar eigenlijk niet genoeg </w:t>
-      </w:r>
-      <w:proofErr w:type="spellStart"/>
-      <w:r>
-        <w:t>har</w:t>
-      </w:r>
-      <w:r>
-        <w:t>txeno</w:t>
-      </w:r>
-      <w:r>
-        <w:t>transplantatie</w:t>
-      </w:r>
-      <w:proofErr w:type="spellEnd"/>
-      <w:r>
-        <w:t xml:space="preserve"> chirurgen die dat ook echt goed kunnen doen.</w:t>
-      </w:r>
-      <w:r>
-        <w:t xml:space="preserve"> </w:t>
-      </w:r>
-      <w:r>
-        <w:t xml:space="preserve">Want </w:t>
-      </w:r>
-      <w:r>
-        <w:t xml:space="preserve">varkens </w:t>
-      </w:r>
-      <w:r>
-        <w:t>a</w:t>
-      </w:r>
-      <w:r>
-        <w:t xml:space="preserve">ls je die zou gebruiken </w:t>
-      </w:r>
-      <w:r>
-        <w:t xml:space="preserve">zijn erg </w:t>
-      </w:r>
-      <w:r>
-        <w:t>schaalbaar, maar arts</w:t>
-      </w:r>
-      <w:r>
-        <w:t>en opleiden</w:t>
-      </w:r>
-      <w:r>
-        <w:t xml:space="preserve"> duurt veel langer</w:t>
-      </w:r>
-      <w:r>
-        <w:t>. Wat resulteert in de</w:t>
-      </w:r>
-      <w:r>
-        <w:t xml:space="preserve"> vraag </w:t>
-      </w:r>
-      <w:r>
-        <w:t>o</w:t>
-      </w:r>
-      <w:r>
-        <w:t>f je</w:t>
-      </w:r>
-      <w:r>
-        <w:t xml:space="preserve"> dan</w:t>
-      </w:r>
-      <w:r>
-        <w:t xml:space="preserve"> niet </w:t>
-      </w:r>
-      <w:r>
-        <w:t>gewoon op een andere plek</w:t>
-      </w:r>
-      <w:r>
-        <w:t xml:space="preserve"> een bottleneck krijgt?</w:t>
-      </w:r>
-      <w:r>
-        <w:t xml:space="preserve"> </w:t>
-      </w:r>
-      <w:r>
-        <w:t>Hiervoor</w:t>
-      </w:r>
-      <w:r>
-        <w:t xml:space="preserve"> zijn er </w:t>
-      </w:r>
-      <w:r>
-        <w:t xml:space="preserve">namelijk </w:t>
-      </w:r>
-      <w:r>
-        <w:t>specialisten nodig die er op dit moment nog niet zijn.</w:t>
-      </w:r>
-      <w:r>
-        <w:t xml:space="preserve"> </w:t>
-      </w:r>
-    </w:p>
-    <w:p/>
-    <w:p>
-      <w:pPr>
-        <w:rPr>
-          <w:b/>
-          <w:bCs/>
-        </w:rPr>
-      </w:pPr>
-      <w:r>
-        <w:rPr>
-          <w:b/>
-          <w:bCs/>
-        </w:rPr>
-        <w:t>E</w:t>
-      </w:r>
-      <w:r>
-        <w:rPr>
-          <w:b/>
-          <w:bCs/>
-        </w:rPr>
-        <w:t xml:space="preserve">en specialisatie voor </w:t>
-      </w:r>
-      <w:proofErr w:type="spellStart"/>
-      <w:r>
-        <w:rPr>
-          <w:b/>
-          <w:bCs/>
-        </w:rPr>
-        <w:t>xenotransplantatie</w:t>
-      </w:r>
-      <w:proofErr w:type="spellEnd"/>
-      <w:r>
-        <w:rPr>
-          <w:b/>
-          <w:bCs/>
-        </w:rPr>
-        <w:t xml:space="preserve">, </w:t>
-      </w:r>
-      <w:r>
-        <w:rPr>
-          <w:b/>
-          <w:bCs/>
-        </w:rPr>
-        <w:t>gaat misschien gepaard met een</w:t>
-      </w:r>
-      <w:r>
-        <w:rPr>
-          <w:b/>
-          <w:bCs/>
-        </w:rPr>
-        <w:t xml:space="preserve"> tekort aan </w:t>
-      </w:r>
-      <w:r>
-        <w:rPr>
-          <w:b/>
-          <w:bCs/>
-        </w:rPr>
-        <w:t>m</w:t>
-      </w:r>
-      <w:r>
-        <w:rPr>
-          <w:b/>
-          <w:bCs/>
-        </w:rPr>
-        <w:t>ensen zou het ook</w:t>
-      </w:r>
-      <w:r>
-        <w:rPr>
-          <w:b/>
-          <w:bCs/>
-        </w:rPr>
-        <w:t xml:space="preserve"> s</w:t>
-      </w:r>
-      <w:r>
-        <w:rPr>
-          <w:b/>
-          <w:bCs/>
-        </w:rPr>
-        <w:t xml:space="preserve">amen kunnen gaan met </w:t>
-      </w:r>
-      <w:r>
-        <w:rPr>
-          <w:b/>
-          <w:bCs/>
-        </w:rPr>
-        <w:t xml:space="preserve">veel </w:t>
-      </w:r>
-      <w:r>
-        <w:rPr>
-          <w:b/>
-          <w:bCs/>
-        </w:rPr>
-        <w:t>hogere kosten</w:t>
-      </w:r>
-      <w:r>
-        <w:rPr>
-          <w:b/>
-          <w:bCs/>
-        </w:rPr>
-        <w:t>?</w:t>
-      </w:r>
-    </w:p>
-    <w:p>
-      <w:r>
         <w:t>Transplantaties zijn</w:t>
       </w:r>
       <w:r>
-        <w:t xml:space="preserve"> sowieso al een behandeling is die heel erg duur is en heel veel </w:t>
-      </w:r>
-      <w:proofErr w:type="spellStart"/>
-      <w:r>
-        <w:t>hoogspecialistische</w:t>
-      </w:r>
-      <w:proofErr w:type="spellEnd"/>
-      <w:r>
-        <w:t xml:space="preserve"> zorg vraagt. Als je </w:t>
+        <w:t xml:space="preserve"> sowieso al een behandeling is die heel erg duur is en heel veel hoogspecialistische zorg vraagt. Als je </w:t>
       </w:r>
       <w:r>
         <w:t xml:space="preserve">bijvoorbeeld </w:t>
@@ -1370,7 +1255,6 @@
       <w:r>
         <w:t>‘</w:t>
       </w:r>
-      <w:proofErr w:type="gramStart"/>
       <w:r>
         <w:t>hoe</w:t>
       </w:r>
@@ -1380,7 +1264,6 @@
       <w:r>
         <w:t>ver</w:t>
       </w:r>
-      <w:proofErr w:type="gramEnd"/>
       <w:r>
         <w:t xml:space="preserve"> wil je gaan om </w:t>
       </w:r>
@@ -1533,23 +1416,7 @@
           <w:b/>
           <w:bCs/>
         </w:rPr>
-        <w:t xml:space="preserve">Kan je dat niet beter in iets anders wat veel meer mensenlevens redt bijvoorbeeld kunnen </w:t>
-      </w:r>
-      <w:proofErr w:type="spellStart"/>
-      <w:r>
-        <w:rPr>
-          <w:b/>
-          <w:bCs/>
-        </w:rPr>
-        <w:t>kunnen</w:t>
-      </w:r>
-      <w:proofErr w:type="spellEnd"/>
-      <w:r>
-        <w:rPr>
-          <w:b/>
-          <w:bCs/>
-        </w:rPr>
-        <w:t xml:space="preserve"> stoppen?</w:t>
+        <w:t>Kan je dat niet beter in iets anders wat veel meer mensenlevens redt bijvoorbeeld kunnen kunnen stoppen?</w:t>
       </w:r>
     </w:p>
     <w:p>
@@ -1596,23 +1463,7 @@
         <w:t xml:space="preserve"> </w:t>
       </w:r>
       <w:r>
-        <w:t xml:space="preserve">Welke afwegingen ga je daar dan in </w:t>
-      </w:r>
-      <w:proofErr w:type="spellStart"/>
-      <w:r>
-        <w:t>in</w:t>
-      </w:r>
-      <w:proofErr w:type="spellEnd"/>
-      <w:r>
-        <w:t xml:space="preserve"> maken? En Dat is niet </w:t>
-      </w:r>
-      <w:proofErr w:type="gramStart"/>
-      <w:r>
-        <w:t>perse</w:t>
-      </w:r>
-      <w:proofErr w:type="gramEnd"/>
-      <w:r>
-        <w:t xml:space="preserve"> slecht dat je iets aan het ontwikkelen bent om Mensen te helpen, maar in.</w:t>
+        <w:t>Welke afwegingen ga je daar dan in in maken? En Dat is niet perse slecht dat je iets aan het ontwikkelen bent om Mensen te helpen, maar in.</w:t>
       </w:r>
       <w:r>
         <w:t xml:space="preserve"> </w:t>
@@ -1642,15 +1493,7 @@
         <w:t xml:space="preserve"> alternatieven o</w:t>
       </w:r>
       <w:r>
-        <w:t xml:space="preserve">ntwikkeld zijn of woorden dus dat het ook vraagt van hoe noodzakelijk is het, dus je hebt dat orgaan perfusie dat ze proberen om organen die nu afgekeurd zouden zijn om die eigenlijk geschikter te maken voor </w:t>
-      </w:r>
-      <w:proofErr w:type="gramStart"/>
-      <w:r>
-        <w:t>het transplantatie</w:t>
-      </w:r>
-      <w:proofErr w:type="gramEnd"/>
-      <w:r>
-        <w:t xml:space="preserve"> dus.</w:t>
+        <w:t>ntwikkeld zijn of woorden dus dat het ook vraagt van hoe noodzakelijk is het, dus je hebt dat orgaan perfusie dat ze proberen om organen die nu afgekeurd zouden zijn om die eigenlijk geschikter te maken voor het transplantatie dus.</w:t>
       </w:r>
       <w:r>
         <w:t xml:space="preserve"> En die ja dat </w:t>
@@ -1662,15 +1505,7 @@
         <w:t xml:space="preserve"> Dan om</w:t>
       </w:r>
       <w:r>
-        <w:t xml:space="preserve"> Eigenlijk dit </w:t>
-      </w:r>
-      <w:proofErr w:type="spellStart"/>
-      <w:r>
-        <w:t>dit</w:t>
-      </w:r>
-      <w:proofErr w:type="spellEnd"/>
-      <w:r>
-        <w:t xml:space="preserve"> te doen, ook Als je bijvoorbeeld geen.</w:t>
+        <w:t xml:space="preserve"> Eigenlijk dit dit te doen, ook Als je bijvoorbeeld geen.</w:t>
       </w:r>
       <w:r>
         <w:t xml:space="preserve"> </w:t>
@@ -1701,23 +1536,7 @@
     </w:p>
     <w:p>
       <w:r>
-        <w:t xml:space="preserve">Ja, dat hangt een beetje af aan wie je het vraagt, denk ik, want sommige Mensen zouden gewoon zeggen, het gebruik van dieren is überhaupt niet goed en dat het in een ene industrie gebruikt, maakt het niet rechtvaardigt het niet dat je het wel in een andere gebruikt, want het gebruik van het doden van dieren is gewoon iets wat niet </w:t>
-      </w:r>
-      <w:proofErr w:type="spellStart"/>
-      <w:r>
-        <w:t>niet</w:t>
-      </w:r>
-      <w:proofErr w:type="spellEnd"/>
-      <w:r>
-        <w:t xml:space="preserve"> oké is en andere Mensen zouden zeggen, Ik vind dan het redden van een mensenleven, een </w:t>
-      </w:r>
-      <w:proofErr w:type="spellStart"/>
-      <w:r>
-        <w:t>een</w:t>
-      </w:r>
-      <w:proofErr w:type="spellEnd"/>
-      <w:r>
-        <w:t xml:space="preserve"> mooier doel of een beter wel iets waar je een dier zou mogen gebruiken in </w:t>
+        <w:t xml:space="preserve">Ja, dat hangt een beetje af aan wie je het vraagt, denk ik, want sommige Mensen zouden gewoon zeggen, het gebruik van dieren is überhaupt niet goed en dat het in een ene industrie gebruikt, maakt het niet rechtvaardigt het niet dat je het wel in een andere gebruikt, want het gebruik van het doden van dieren is gewoon iets wat niet niet oké is en andere Mensen zouden zeggen, Ik vind dan het redden van een mensenleven, een een mooier doel of een beter wel iets waar je een dier zou mogen gebruiken in </w:t>
       </w:r>
       <w:r>
         <w:lastRenderedPageBreak/>
@@ -1742,39 +1561,7 @@
           <w:b/>
           <w:bCs/>
         </w:rPr>
-        <w:t xml:space="preserve">Ja nee dat ja, Dat is, denk ik een fascinerend en fascinerende ja dilemma </w:t>
-      </w:r>
-      <w:proofErr w:type="gramStart"/>
-      <w:r>
-        <w:rPr>
-          <w:b/>
-          <w:bCs/>
-        </w:rPr>
-        <w:t>die</w:t>
-      </w:r>
-      <w:proofErr w:type="gramEnd"/>
-      <w:r>
-        <w:rPr>
-          <w:b/>
-          <w:bCs/>
-        </w:rPr>
-        <w:t xml:space="preserve"> daaromheen ontstaat. Ik heb ook in mijn onderzoek. Vooral kwam ik heel veel tegenover varkens. Dat is eigenlijk wel het dier waar het </w:t>
-      </w:r>
-      <w:proofErr w:type="spellStart"/>
-      <w:r>
-        <w:rPr>
-          <w:b/>
-          <w:bCs/>
-        </w:rPr>
-        <w:t>het</w:t>
-      </w:r>
-      <w:proofErr w:type="spellEnd"/>
-      <w:r>
-        <w:rPr>
-          <w:b/>
-          <w:bCs/>
-        </w:rPr>
-        <w:t xml:space="preserve"> meeste over gaat, zou dit varken dan ook eigenlijk een normaal leven kunnen leiden voordat het wordt geoogst.</w:t>
+        <w:t>Ja nee dat ja, Dat is, denk ik een fascinerend en fascinerende ja dilemma die daaromheen ontstaat. Ik heb ook in mijn onderzoek. Vooral kwam ik heel veel tegenover varkens. Dat is eigenlijk wel het dier waar het het meeste over gaat, zou dit varken dan ook eigenlijk een normaal leven kunnen leiden voordat het wordt geoogst.</w:t>
       </w:r>
     </w:p>
     <w:p>
@@ -1785,43 +1572,19 @@
         <w:t xml:space="preserve"> </w:t>
       </w:r>
       <w:r>
-        <w:t xml:space="preserve">Niet helemaal over uit hoe dat dan. Ik weet hoe dat er dan uit zou zien is of ze echt hun eentje in een kooi zou mogen zitten. Of dat je wel Als je een </w:t>
-      </w:r>
-      <w:proofErr w:type="spellStart"/>
-      <w:r>
-        <w:t>een</w:t>
-      </w:r>
-      <w:proofErr w:type="spellEnd"/>
-      <w:r>
-        <w:t xml:space="preserve"> groep met In de wel en gesteriliseerd zouden omgeving. Maar dan zou je Misschien ook gesteriliseerd hoi kunnen hebben of zo. Dus Het was Maar het idee was wel dat er waarschijnlijk niet hun natuur eigen favoriete gedrag zouden kunnen vertonen, dus zou op een andere manier gehuisvest worden dan.</w:t>
-      </w:r>
-      <w:r>
-        <w:t xml:space="preserve"> </w:t>
-      </w:r>
-      <w:r>
-        <w:t xml:space="preserve">Ja, het beste zou zijn voor </w:t>
-      </w:r>
-      <w:proofErr w:type="gramStart"/>
-      <w:r>
-        <w:t>hun</w:t>
-      </w:r>
-      <w:proofErr w:type="gramEnd"/>
-      <w:r>
-        <w:t>.</w:t>
-      </w:r>
-      <w:r>
-        <w:t xml:space="preserve"> </w:t>
-      </w:r>
-      <w:r>
-        <w:t xml:space="preserve">Ja nee, precies dat dat lijkt me ook een lastige, want je had het volgens mij ook met apen werd er veel gekeken. Maar </w:t>
-      </w:r>
-      <w:proofErr w:type="gramStart"/>
-      <w:r>
-        <w:t>de voordeel</w:t>
-      </w:r>
-      <w:proofErr w:type="gramEnd"/>
-      <w:r>
-        <w:t xml:space="preserve"> van varkens was dat de schaal van varkens volgens mij vooral van makkelijker is op een hogere schaal.</w:t>
+        <w:t>Niet helemaal over uit hoe dat dan. Ik weet hoe dat er dan uit zou zien is of ze echt hun eentje in een kooi zou mogen zitten. Of dat je wel Als je een een groep met In de wel en gesteriliseerd zouden omgeving. Maar dan zou je Misschien ook gesteriliseerd hoi kunnen hebben of zo. Dus Het was Maar het idee was wel dat er waarschijnlijk niet hun natuur eigen favoriete gedrag zouden kunnen vertonen, dus zou op een andere manier gehuisvest worden dan.</w:t>
+      </w:r>
+      <w:r>
+        <w:t xml:space="preserve"> </w:t>
+      </w:r>
+      <w:r>
+        <w:t>Ja, het beste zou zijn voor hun.</w:t>
+      </w:r>
+      <w:r>
+        <w:t xml:space="preserve"> </w:t>
+      </w:r>
+      <w:r>
+        <w:t>Ja nee, precies dat dat lijkt me ook een lastige, want je had het volgens mij ook met apen werd er veel gekeken. Maar de voordeel van varkens was dat de schaal van varkens volgens mij vooral van makkelijker is op een hogere schaal.</w:t>
       </w:r>
       <w:r>
         <w:t xml:space="preserve"> </w:t>
@@ -1849,23 +1612,7 @@
           <w:b/>
           <w:bCs/>
         </w:rPr>
-        <w:t xml:space="preserve">Ik </w:t>
-      </w:r>
-      <w:proofErr w:type="spellStart"/>
-      <w:r>
-        <w:rPr>
-          <w:b/>
-          <w:bCs/>
-        </w:rPr>
-        <w:t>ik</w:t>
-      </w:r>
-      <w:proofErr w:type="spellEnd"/>
-      <w:r>
-        <w:rPr>
-          <w:b/>
-          <w:bCs/>
-        </w:rPr>
-        <w:t xml:space="preserve"> lees Natuurlijk ook veel in deze discussie rondom Natuurlijk veganisme en vegetarisch. Dat is Natuurlijk iets wat nu opkomt. In deze maatschappij is Dat is steeds meer een opkomend iets. Ja, past daar dan nog wel het plaatje van senior therapie tussen?</w:t>
+        <w:t>Ik ik lees Natuurlijk ook veel in deze discussie rondom Natuurlijk veganisme en vegetarisch. Dat is Natuurlijk iets wat nu opkomt. In deze maatschappij is Dat is steeds meer een opkomend iets. Ja, past daar dan nog wel het plaatje van senior therapie tussen?</w:t>
       </w:r>
     </w:p>
     <w:p>
@@ -1894,15 +1641,7 @@
         <w:t xml:space="preserve"> </w:t>
       </w:r>
       <w:r>
-        <w:t xml:space="preserve">Als je nadenkt over hoe de maatschappij er Misschien over 30 jaar uit gaat zien, dan is dit en We willen nu al minder gebruik maken van dieren. Dan is dit Misschien niet een trend waar je echt op moet inzetten, Omdat onze verhouding met dieren anders wordt en Misschien straks helemaal niet oké vinden om </w:t>
-      </w:r>
-      <w:proofErr w:type="spellStart"/>
-      <w:r>
-        <w:t>om</w:t>
-      </w:r>
-      <w:proofErr w:type="spellEnd"/>
-      <w:r>
-        <w:t xml:space="preserve"> dieren te gebruiken, dus dat het inderdaad een terechte vraag is van, moet je daar dan wel op inzetten Als we eigenlijk juist aan het? Ja, hoe noem je het afwijken wil ik niet zeggen, maar juist deze toegaan naar een naar een idee waarbij je juist minder dieren wil gebruiken in plaats van meer.</w:t>
+        <w:t>Als je nadenkt over hoe de maatschappij er Misschien over 30 jaar uit gaat zien, dan is dit en We willen nu al minder gebruik maken van dieren. Dan is dit Misschien niet een trend waar je echt op moet inzetten, Omdat onze verhouding met dieren anders wordt en Misschien straks helemaal niet oké vinden om om dieren te gebruiken, dus dat het inderdaad een terechte vraag is van, moet je daar dan wel op inzetten Als we eigenlijk juist aan het? Ja, hoe noem je het afwijken wil ik niet zeggen, maar juist deze toegaan naar een naar een idee waarbij je juist minder dieren wil gebruiken in plaats van meer.</w:t>
       </w:r>
       <w:r>
         <w:t xml:space="preserve"> </w:t>
@@ -1914,15 +1653,7 @@
         <w:t xml:space="preserve"> </w:t>
       </w:r>
       <w:r>
-        <w:t xml:space="preserve">In </w:t>
-      </w:r>
-      <w:proofErr w:type="spellStart"/>
-      <w:r>
-        <w:t>in</w:t>
-      </w:r>
-      <w:proofErr w:type="spellEnd"/>
-      <w:r>
-        <w:t xml:space="preserve"> die gesprekken die we ook wel veel terugkwam, was dat ze zeiden van Je moet eigenlijk dit echt zien als een tussenoplossing, totdat we het zouden kunnen Zonder een dier te gebruiken.</w:t>
+        <w:t>In in die gesprekken die we ook wel veel terugkwam, was dat ze zeiden van Je moet eigenlijk dit echt zien als een tussenoplossing, totdat we het zouden kunnen Zonder een dier te gebruiken.</w:t>
       </w:r>
       <w:r>
         <w:t xml:space="preserve"> </w:t>
@@ -1941,23 +1672,7 @@
           <w:b/>
           <w:bCs/>
         </w:rPr>
-        <w:t xml:space="preserve">En die die gesprekken die jullie hebben gehad, lijkt me ook wel interessant om daar een beetje over te praten. Wat </w:t>
-      </w:r>
-      <w:proofErr w:type="spellStart"/>
-      <w:r>
-        <w:rPr>
-          <w:b/>
-          <w:bCs/>
-        </w:rPr>
-        <w:t>wat</w:t>
-      </w:r>
-      <w:proofErr w:type="spellEnd"/>
-      <w:r>
-        <w:rPr>
-          <w:b/>
-          <w:bCs/>
-        </w:rPr>
-        <w:t xml:space="preserve"> voor dingen kwamen daar vooral uit? Waar zijn Mensen vooral? Hoe zien die dat?</w:t>
+        <w:t>En die die gesprekken die jullie hebben gehad, lijkt me ook wel interessant om daar een beetje over te praten. Wat wat voor dingen kwamen daar vooral uit? Waar zijn Mensen vooral? Hoe zien die dat?</w:t>
       </w:r>
       <w:r>
         <w:rPr>
@@ -2021,15 +1736,7 @@
         <w:t xml:space="preserve"> </w:t>
       </w:r>
       <w:r>
-        <w:t xml:space="preserve">Hoe je dat doet en </w:t>
-      </w:r>
-      <w:proofErr w:type="spellStart"/>
-      <w:r>
-        <w:t>en</w:t>
-      </w:r>
-      <w:proofErr w:type="spellEnd"/>
-      <w:r>
-        <w:t xml:space="preserve"> dat ze dus zeiden van dat ze veel Mensen er wel bang voor waren van Als je hier nou eenmaal voor kiest dat je dan eigenlijk ook niet meer.</w:t>
+        <w:t>Hoe je dat doet en en dat ze dus zeiden van dat ze veel Mensen er wel bang voor waren van Als je hier nou eenmaal voor kiest dat je dan eigenlijk ook niet meer.</w:t>
       </w:r>
       <w:r>
         <w:t xml:space="preserve"> </w:t>
@@ -2065,23 +1772,7 @@
           <w:b/>
           <w:bCs/>
         </w:rPr>
-        <w:t xml:space="preserve">Ja en die die zo een zoönose of hoe dat gaat dan, Ik heb ik ook </w:t>
-      </w:r>
-      <w:proofErr w:type="gramStart"/>
-      <w:r>
-        <w:rPr>
-          <w:b/>
-          <w:bCs/>
-        </w:rPr>
-        <w:t>over gelezen</w:t>
-      </w:r>
-      <w:proofErr w:type="gramEnd"/>
-      <w:r>
-        <w:rPr>
-          <w:b/>
-          <w:bCs/>
-        </w:rPr>
-        <w:t>. Dat gaat dan over dat er ook nog ziekte aspecten toch bijvoorbeeld ook nog bij kunnen komen kijken.</w:t>
+        <w:t>Ja en die die zo een zoönose of hoe dat gaat dan, Ik heb ik ook over gelezen. Dat gaat dan over dat er ook nog ziekte aspecten toch bijvoorbeeld ook nog bij kunnen komen kijken.</w:t>
       </w:r>
     </w:p>
     <w:p>
@@ -2104,37 +1795,13 @@
         <w:t xml:space="preserve"> </w:t>
       </w:r>
       <w:r>
-        <w:t xml:space="preserve">Ja met </w:t>
-      </w:r>
-      <w:proofErr w:type="spellStart"/>
-      <w:r>
-        <w:t>xenotransplantatie</w:t>
-      </w:r>
-      <w:proofErr w:type="spellEnd"/>
-      <w:r>
-        <w:t xml:space="preserve"> maak je creëer je een heel direct contact eigenlijk tussen de dierlijke cellen en menselijke cellen en daar zitten gewoon virussen in het DNA van een van een varken waarbij de van stel die springt dan over naar </w:t>
-      </w:r>
-      <w:proofErr w:type="spellStart"/>
-      <w:r>
-        <w:t>naar</w:t>
-      </w:r>
-      <w:proofErr w:type="spellEnd"/>
-      <w:r>
-        <w:t xml:space="preserve"> mens. Misschien creëren we dan wel weer een nieuw soort pandemie of ziektebeeld. En hoe kan je dat uitsluit?</w:t>
-      </w:r>
-      <w:r>
-        <w:t xml:space="preserve"> </w:t>
-      </w:r>
-      <w:r>
-        <w:t xml:space="preserve">Dat dat gebeurt dat voorkomen dus Dat was wel 1 grote </w:t>
-      </w:r>
-      <w:proofErr w:type="spellStart"/>
-      <w:r>
-        <w:t>grote</w:t>
-      </w:r>
-      <w:proofErr w:type="spellEnd"/>
-      <w:r>
-        <w:t xml:space="preserve"> zorg en ook wel ja, logisch, eigenlijk gezien In de tijd dat we die dialoog en deden. En die eerste man die een varkenshart heeft gekregen, is volgens mij ook overleden aan een varkens virus dus. Maar dat is mij even met ons, maar volgens mij is dat zo.</w:t>
+        <w:t>Ja met xenotransplantatie maak je creëer je een heel direct contact eigenlijk tussen de dierlijke cellen en menselijke cellen en daar zitten gewoon virussen in het DNA van een van een varken waarbij de van stel die springt dan over naar naar mens. Misschien creëren we dan wel weer een nieuw soort pandemie of ziektebeeld. En hoe kan je dat uitsluit?</w:t>
+      </w:r>
+      <w:r>
+        <w:t xml:space="preserve"> </w:t>
+      </w:r>
+      <w:r>
+        <w:t>Dat dat gebeurt dat voorkomen dus Dat was wel 1 grote grote zorg en ook wel ja, logisch, eigenlijk gezien In de tijd dat we die dialoog en deden. En die eerste man die een varkenshart heeft gekregen, is volgens mij ook overleden aan een varkens virus dus. Maar dat is mij even met ons, maar volgens mij is dat zo.</w:t>
       </w:r>
     </w:p>
     <w:p/>
@@ -2150,23 +1817,7 @@
           <w:b/>
           <w:bCs/>
         </w:rPr>
-        <w:t xml:space="preserve">Ja je ik </w:t>
-      </w:r>
-      <w:proofErr w:type="spellStart"/>
-      <w:r>
-        <w:rPr>
-          <w:b/>
-          <w:bCs/>
-        </w:rPr>
-        <w:t>Ik</w:t>
-      </w:r>
-      <w:proofErr w:type="spellEnd"/>
-      <w:r>
-        <w:rPr>
-          <w:b/>
-          <w:bCs/>
-        </w:rPr>
-        <w:t xml:space="preserve"> had Als ik nu toch hebben over, want Dat was een heel groot Natuurlijk nieuws. Kopje dat daar een beetje dat Natuurlijk dit een beetje In de mainstream brengt. Ik zie eigenlijk vooral twee dingen, Ik heb harte</w:t>
+        <w:t>Ja je ik Ik had Als ik nu toch hebben over, want Dat was een heel groot Natuurlijk nieuws. Kopje dat daar een beetje dat Natuurlijk dit een beetje In de mainstream brengt. Ik zie eigenlijk vooral twee dingen, Ik heb harte</w:t>
       </w:r>
       <w:r>
         <w:rPr>
@@ -2194,23 +1845,7 @@
           <w:b/>
           <w:bCs/>
         </w:rPr>
-        <w:t xml:space="preserve">ieren heb ik langs zien komen. Een hart is Natuurlijk best logisch dat Als ik jouw hart zou krijgen dat jij er niet meer door kan gaan, maar bij een nier is dat volgens mij een ander verhaal. Je kan een nier doneren en doorleveren is er een mogelijkheid dat bijvoorbeeld dat ook bij een dier zou </w:t>
-      </w:r>
-      <w:proofErr w:type="spellStart"/>
-      <w:r>
-        <w:rPr>
-          <w:b/>
-          <w:bCs/>
-        </w:rPr>
-        <w:t>zou</w:t>
-      </w:r>
-      <w:proofErr w:type="spellEnd"/>
-      <w:r>
-        <w:rPr>
-          <w:b/>
-          <w:bCs/>
-        </w:rPr>
-        <w:t xml:space="preserve"> kunnen zijn dat jij een nier van een varken krijgt, Omdat dat varkentje nog leuk In de wei.</w:t>
+        <w:t>ieren heb ik langs zien komen. Een hart is Natuurlijk best logisch dat Als ik jouw hart zou krijgen dat jij er niet meer door kan gaan, maar bij een nier is dat volgens mij een ander verhaal. Je kan een nier doneren en doorleveren is er een mogelijkheid dat bijvoorbeeld dat ook bij een dier zou zou kunnen zijn dat jij een nier van een varken krijgt, Omdat dat varkentje nog leuk In de wei.</w:t>
       </w:r>
     </w:p>
     <w:p>
@@ -2267,29 +1902,13 @@
         <w:t xml:space="preserve"> </w:t>
       </w:r>
       <w:r>
-        <w:t xml:space="preserve">Zo efficiënt mogelijk eigenlijk opgaan dan met </w:t>
-      </w:r>
-      <w:proofErr w:type="spellStart"/>
-      <w:r>
-        <w:t>met</w:t>
-      </w:r>
-      <w:proofErr w:type="spellEnd"/>
-      <w:r>
-        <w:t xml:space="preserve"> de ethische keuzes die je maakt. Ja.</w:t>
-      </w:r>
-      <w:r>
-        <w:t xml:space="preserve"> </w:t>
-      </w:r>
-      <w:r>
-        <w:t xml:space="preserve">Ja, ja dus wij waren bij een de varkens Expo, dus Het was een beurs voor varkenshouders en daar waren eigenlijk nou ja, loog, Misschien logischerwijs hadden ze het minder moeite met het gebruiken van die van die varkens voor Misschien voor </w:t>
-      </w:r>
-      <w:proofErr w:type="spellStart"/>
-      <w:r>
-        <w:t>xenotransplantatie</w:t>
-      </w:r>
-      <w:proofErr w:type="spellEnd"/>
-      <w:r>
-        <w:t>, Maar dat ze wel zeggen wat je wel moet doen is dan het hele varken gebruiken, anders is het zonde dus en Ik kan me voorstellen dat ja Als je dan toch al in varken gebruikt om een nier te gebruiken dat je dan zo ook maar gewoon</w:t>
+        <w:t>Zo efficiënt mogelijk eigenlijk opgaan dan met met de ethische keuzes die je maakt. Ja.</w:t>
+      </w:r>
+      <w:r>
+        <w:t xml:space="preserve"> </w:t>
+      </w:r>
+      <w:r>
+        <w:t>Ja, ja dus wij waren bij een de varkens Expo, dus Het was een beurs voor varkenshouders en daar waren eigenlijk nou ja, loog, Misschien logischerwijs hadden ze het minder moeite met het gebruiken van die van die varkens voor Misschien voor xenotransplantatie, Maar dat ze wel zeggen wat je wel moet doen is dan het hele varken gebruiken, anders is het zonde dus en Ik kan me voorstellen dat ja Als je dan toch al in varken gebruikt om een nier te gebruiken dat je dan zo ook maar gewoon</w:t>
       </w:r>
       <w:r>
         <w:t xml:space="preserve"> </w:t>
@@ -2311,23 +1930,7 @@
           <w:b/>
           <w:bCs/>
         </w:rPr>
-        <w:t xml:space="preserve">Ja ik, Ik weet niet of jij hiervan iets gelezen hebt. Of Dit is ook nog een soort van. Volgens mij was dit een gespeculeerd. De techniek waarbij ze gingen proberen te pijnreceptoren of tenminste te zorgen dat het dier dan bijvoorbeeld niet meemaakt. Eigenlijk dat die vanaf </w:t>
-      </w:r>
-      <w:proofErr w:type="gramStart"/>
-      <w:r>
-        <w:rPr>
-          <w:b/>
-          <w:bCs/>
-        </w:rPr>
-        <w:t>het geboorte</w:t>
-      </w:r>
-      <w:proofErr w:type="gramEnd"/>
-      <w:r>
-        <w:rPr>
-          <w:b/>
-          <w:bCs/>
-        </w:rPr>
-        <w:t xml:space="preserve"> eigenlijk al of geen pijn kon ervaren of eigenlijk zo brein dood werd gekweekt. Is dat iets bijvoorbeeld dat je een dier maakt dat eigenlijk meer als een soort?</w:t>
+        <w:t>Ja ik, Ik weet niet of jij hiervan iets gelezen hebt. Of Dit is ook nog een soort van. Volgens mij was dit een gespeculeerd. De techniek waarbij ze gingen proberen te pijnreceptoren of tenminste te zorgen dat het dier dan bijvoorbeeld niet meemaakt. Eigenlijk dat die vanaf het geboorte eigenlijk al of geen pijn kon ervaren of eigenlijk zo brein dood werd gekweekt. Is dat iets bijvoorbeeld dat je een dier maakt dat eigenlijk meer als een soort?</w:t>
       </w:r>
       <w:r>
         <w:rPr>
@@ -2369,23 +1972,7 @@
           <w:b/>
           <w:bCs/>
         </w:rPr>
-        <w:t xml:space="preserve"> </w:t>
-      </w:r>
-      <w:proofErr w:type="gramStart"/>
-      <w:r>
-        <w:rPr>
-          <w:b/>
-          <w:bCs/>
-        </w:rPr>
-        <w:t>vind</w:t>
-      </w:r>
-      <w:proofErr w:type="gramEnd"/>
-      <w:r>
-        <w:rPr>
-          <w:b/>
-          <w:bCs/>
-        </w:rPr>
-        <w:t xml:space="preserve"> ik interessant</w:t>
+        <w:t xml:space="preserve"> vind ik interessant</w:t>
       </w:r>
       <w:r>
         <w:rPr>
@@ -2415,15 +2002,7 @@
         <w:t xml:space="preserve"> </w:t>
       </w:r>
       <w:r>
-        <w:t xml:space="preserve">Pijn </w:t>
-      </w:r>
-      <w:proofErr w:type="spellStart"/>
-      <w:r>
-        <w:t>pijn</w:t>
-      </w:r>
-      <w:proofErr w:type="spellEnd"/>
-      <w:r>
-        <w:t xml:space="preserve"> lijden en dat dat dan een manier zou zijn om het om het niet te doen.</w:t>
+        <w:t>Pijn pijn lijden en dat dat dan een manier zou zijn om het om het niet te doen.</w:t>
       </w:r>
       <w:r>
         <w:t xml:space="preserve"> </w:t>
@@ -2477,23 +2056,7 @@
         <w:t xml:space="preserve"> Je het zelf zou kunnen zeggen voor dieren, maar er zijn </w:t>
       </w:r>
       <w:r>
-        <w:t xml:space="preserve">Ja vind ik </w:t>
-      </w:r>
-      <w:proofErr w:type="gramStart"/>
-      <w:r>
-        <w:t xml:space="preserve">het mooie </w:t>
-      </w:r>
-      <w:proofErr w:type="spellStart"/>
-      <w:r>
-        <w:t>mooie</w:t>
-      </w:r>
-      <w:proofErr w:type="spellEnd"/>
-      <w:r>
-        <w:t xml:space="preserve"> redenering</w:t>
-      </w:r>
-      <w:proofErr w:type="gramEnd"/>
-      <w:r>
-        <w:t>.</w:t>
+        <w:t>Ja vind ik het mooie mooie redenering.</w:t>
       </w:r>
       <w:r>
         <w:t xml:space="preserve"> </w:t>
@@ -2505,23 +2068,7 @@
         <w:t xml:space="preserve"> </w:t>
       </w:r>
       <w:r>
-        <w:t xml:space="preserve">Ja nee lastig ik </w:t>
-      </w:r>
-      <w:proofErr w:type="spellStart"/>
-      <w:r>
-        <w:t>ik</w:t>
-      </w:r>
-      <w:proofErr w:type="spellEnd"/>
-      <w:r>
-        <w:t xml:space="preserve"> </w:t>
-      </w:r>
-      <w:proofErr w:type="spellStart"/>
-      <w:r>
-        <w:t>ik</w:t>
-      </w:r>
-      <w:proofErr w:type="spellEnd"/>
-      <w:r>
-        <w:t>. Ik vind het zelf ook. Dat lijkt me ook heel lastig om daar een keuze in te maken om Als je daar Als we eenmaal die techniek zouden bezitten Als we dat zouden moeten, of we dat moeten doen.</w:t>
+        <w:t>Ja nee lastig ik ik ik. Ik vind het zelf ook. Dat lijkt me ook heel lastig om daar een keuze in te maken om Als je daar Als we eenmaal die techniek zouden bezitten Als we dat zouden moeten, of we dat moeten doen.</w:t>
       </w:r>
     </w:p>
     <w:p/>
@@ -2537,39 +2084,7 @@
           <w:b/>
           <w:bCs/>
         </w:rPr>
-        <w:t xml:space="preserve">Ik had ook veel gelezen, je zegt al met waar je nu huidig mee bezig bent. Ik zag veel over </w:t>
-      </w:r>
-      <w:proofErr w:type="spellStart"/>
-      <w:r>
-        <w:rPr>
-          <w:b/>
-          <w:bCs/>
-        </w:rPr>
-        <w:t>crispr</w:t>
-      </w:r>
-      <w:proofErr w:type="spellEnd"/>
-      <w:r>
-        <w:rPr>
-          <w:b/>
-          <w:bCs/>
-        </w:rPr>
-        <w:t xml:space="preserve"> terugkomen in dat heel veel mogelijkheden hierin heeft gegeven. Het heeft het kan het ontgrendelen eigenlijk van de potentie van </w:t>
-      </w:r>
-      <w:proofErr w:type="spellStart"/>
-      <w:r>
-        <w:rPr>
-          <w:b/>
-          <w:bCs/>
-        </w:rPr>
-        <w:t>xenotransplantatie</w:t>
-      </w:r>
-      <w:proofErr w:type="spellEnd"/>
-      <w:r>
-        <w:rPr>
-          <w:b/>
-          <w:bCs/>
-        </w:rPr>
-        <w:t xml:space="preserve"> zei iemand dat het echt.</w:t>
+        <w:t>Ik had ook veel gelezen, je zegt al met waar je nu huidig mee bezig bent. Ik zag veel over crispr terugkomen in dat heel veel mogelijkheden hierin heeft gegeven. Het heeft het kan het ontgrendelen eigenlijk van de potentie van xenotransplantatie zei iemand dat het echt.</w:t>
       </w:r>
       <w:r>
         <w:rPr>
@@ -2594,23 +2109,7 @@
         <w:t xml:space="preserve"> </w:t>
       </w:r>
       <w:r>
-        <w:t xml:space="preserve">Ik denk wat dat </w:t>
-      </w:r>
-      <w:proofErr w:type="spellStart"/>
-      <w:r>
-        <w:t>crispr</w:t>
-      </w:r>
-      <w:proofErr w:type="spellEnd"/>
-      <w:r>
-        <w:t xml:space="preserve"> daar heel veel heeft en dat Dat is ook die afstoting Omdat je dus die suiker en eiwitketens hebt die je dan ook een beetje signaleren dat het bijvoorbeeld een varkens cel is die je dan dus kan aanpassen, zodat </w:t>
-      </w:r>
-      <w:proofErr w:type="gramStart"/>
-      <w:r>
-        <w:t>de menselijke afweersysteem</w:t>
-      </w:r>
-      <w:proofErr w:type="gramEnd"/>
-      <w:r>
-        <w:t xml:space="preserve"> dat die ketens niet meer </w:t>
+        <w:t xml:space="preserve">Ik denk wat dat crispr daar heel veel heeft en dat Dat is ook die afstoting Omdat je dus die suiker en eiwitketens hebt die je dan ook een beetje signaleren dat het bijvoorbeeld een varkens cel is die je dan dus kan aanpassen, zodat de menselijke afweersysteem dat die ketens niet meer </w:t>
       </w:r>
       <w:r>
         <w:lastRenderedPageBreak/>
@@ -2620,15 +2119,7 @@
         <w:t xml:space="preserve"> </w:t>
       </w:r>
       <w:r>
-        <w:t xml:space="preserve">Afgestoten en Misschien ja, dus ik snap dat dat </w:t>
-      </w:r>
-      <w:proofErr w:type="spellStart"/>
-      <w:r>
-        <w:t>crisper</w:t>
-      </w:r>
-      <w:proofErr w:type="spellEnd"/>
-      <w:r>
-        <w:t xml:space="preserve"> daar een slag in heeft gedaan, Maar ik denk alsnog Als je uiteindelijk wil gaan aantonen dat dit een effectieve manier is dat Je moet voordat je klinisch onderzoek kan doen.</w:t>
+        <w:t>Afgestoten en Misschien ja, dus ik snap dat dat crisper daar een slag in heeft gedaan, Maar ik denk alsnog Als je uiteindelijk wil gaan aantonen dat dit een effectieve manier is dat Je moet voordat je klinisch onderzoek kan doen.</w:t>
       </w:r>
       <w:r>
         <w:t xml:space="preserve"> </w:t>
@@ -2809,15 +2300,7 @@
         <w:t xml:space="preserve"> </w:t>
       </w:r>
       <w:r>
-        <w:t xml:space="preserve">Veel van de onderzoekers slaan best wel wat, meestal het plat als een dier voor een mensenleven. Maar ik denk dat dat ook een gedeelte Misschien het complexer gaat maken in dat je eigenlijk ook een mensenleven niet per se redt, maar Misschien voor een korte termijn uitstelt met een dierenleven dus Ik weet niet hoe jij daar dat dan weer bijvoorbeeld ziet dat dat dat </w:t>
-      </w:r>
-      <w:proofErr w:type="gramStart"/>
-      <w:r>
-        <w:t>plat slaan</w:t>
-      </w:r>
-      <w:proofErr w:type="gramEnd"/>
-      <w:r>
-        <w:t xml:space="preserve"> van een mensenleven redden met zo'n dierenleven.</w:t>
+        <w:t>Veel van de onderzoekers slaan best wel wat, meestal het plat als een dier voor een mensenleven. Maar ik denk dat dat ook een gedeelte Misschien het complexer gaat maken in dat je eigenlijk ook een mensenleven niet per se redt, maar Misschien voor een korte termijn uitstelt met een dierenleven dus Ik weet niet hoe jij daar dat dan weer bijvoorbeeld ziet dat dat dat plat slaan van een mensenleven redden met zo'n dierenleven.</w:t>
       </w:r>
       <w:r>
         <w:t xml:space="preserve"> </w:t>
@@ -2833,29 +2316,13 @@
       </w:r>
       <w:r>
         <w:lastRenderedPageBreak/>
-        <w:t xml:space="preserve">dat een keer niet erg vindt ja, vind je het dan wel erg om Als het twee keer is of </w:t>
-      </w:r>
-      <w:proofErr w:type="spellStart"/>
-      <w:r>
-        <w:t>of</w:t>
-      </w:r>
-      <w:proofErr w:type="spellEnd"/>
-      <w:r>
-        <w:t xml:space="preserve"> 3 keer ofzo dus?</w:t>
-      </w:r>
-      <w:r>
-        <w:t xml:space="preserve"> </w:t>
-      </w:r>
-      <w:r>
-        <w:t xml:space="preserve">Maar goed, inderdaad de </w:t>
-      </w:r>
-      <w:proofErr w:type="spellStart"/>
-      <w:r>
-        <w:t>de</w:t>
-      </w:r>
-      <w:proofErr w:type="spellEnd"/>
-      <w:r>
-        <w:t xml:space="preserve"> claim van nou, je gebruikt een dier en dan red je een mensenleven dat dat dan niet klopt. Dat is</w:t>
+        <w:t>dat een keer niet erg vindt ja, vind je het dan wel erg om Als het twee keer is of of 3 keer ofzo dus?</w:t>
+      </w:r>
+      <w:r>
+        <w:t xml:space="preserve"> </w:t>
+      </w:r>
+      <w:r>
+        <w:t>Maar goed, inderdaad de de claim van nou, je gebruikt een dier en dan red je een mensenleven dat dat dan niet klopt. Dat is</w:t>
       </w:r>
       <w:r>
         <w:t>.</w:t>

</xml_diff>

<commit_message>
vault backup: 2024-05-03 12:41:32
</commit_message>
<xml_diff>
--- a/Vakken/Blok 2/Wetenschapsjournalistiek/Interview (Xenotransplantaties)/Interview_IsabellePirson_Xenotransplantatie_Concept.docx
+++ b/Vakken/Blok 2/Wetenschapsjournalistiek/Interview (Xenotransplantaties)/Interview_IsabellePirson_Xenotransplantatie_Concept.docx
@@ -10,6 +10,7 @@
           <w:szCs w:val="44"/>
         </w:rPr>
       </w:pPr>
+      <w:proofErr w:type="spellStart"/>
       <w:r>
         <w:rPr>
           <w:rFonts w:ascii="Civil Premium" w:hAnsi="Civil Premium"/>
@@ -18,6 +19,7 @@
         </w:rPr>
         <w:t>Xenotransplantatie</w:t>
       </w:r>
+      <w:proofErr w:type="spellEnd"/>
     </w:p>
     <w:p>
       <w:pPr>
@@ -188,7 +190,15 @@
                               <w:pStyle w:val="Caption"/>
                             </w:pPr>
                             <w:r>
-                              <w:t xml:space="preserve">Isabelle Pirson: </w:t>
+                              <w:t xml:space="preserve">Isabelle </w:t>
+                            </w:r>
+                            <w:proofErr w:type="spellStart"/>
+                            <w:r>
+                              <w:t>Pirson</w:t>
+                            </w:r>
+                            <w:proofErr w:type="spellEnd"/>
+                            <w:r>
+                              <w:t xml:space="preserve">: </w:t>
                             </w:r>
                             <w:r>
                               <w:t>MA MSc</w:t>
@@ -230,7 +240,15 @@
                         <w:pStyle w:val="Caption"/>
                       </w:pPr>
                       <w:r>
-                        <w:t xml:space="preserve">Isabelle Pirson: </w:t>
+                        <w:t xml:space="preserve">Isabelle </w:t>
+                      </w:r>
+                      <w:proofErr w:type="spellStart"/>
+                      <w:r>
+                        <w:t>Pirson</w:t>
+                      </w:r>
+                      <w:proofErr w:type="spellEnd"/>
+                      <w:r>
+                        <w:t xml:space="preserve">: </w:t>
                       </w:r>
                       <w:r>
                         <w:t>MA MSc</w:t>
@@ -324,8 +342,13 @@
           </wp:anchor>
         </w:drawing>
       </w:r>
-      <w:r>
-        <w:t xml:space="preserve">Xenotransplantatie is een baanbrekende techniek in de geneeskunde, het </w:t>
+      <w:proofErr w:type="spellStart"/>
+      <w:r>
+        <w:t>Xenotransplantatie</w:t>
+      </w:r>
+      <w:proofErr w:type="spellEnd"/>
+      <w:r>
+        <w:t xml:space="preserve"> is een baanbrekende techniek in de geneeskunde, het </w:t>
       </w:r>
       <w:r>
         <w:t xml:space="preserve">is het </w:t>
@@ -337,7 +360,15 @@
         <w:t xml:space="preserve"> de “reguliere”</w:t>
       </w:r>
       <w:r>
-        <w:t xml:space="preserve"> allotransplantatie, waarbij cellen, weefsel of organen worden overgedragen aan soortgenoten. Een voorbeeld hiervan is een niertransplantatie van mens A (donor) naar mens B (ontvanger). Bij xenotransplantatie worden echter transplantaties uitgevoerd tussen verschillende soorten, waarbij het donororgaan </w:t>
+        <w:t xml:space="preserve"> allotransplantatie, waarbij cellen, weefsel of organen worden overgedragen aan soortgenoten. Een voorbeeld hiervan is een niertransplantatie van mens A (donor) naar mens B (ontvanger). Bij </w:t>
+      </w:r>
+      <w:proofErr w:type="spellStart"/>
+      <w:r>
+        <w:t>xenotransplantatie</w:t>
+      </w:r>
+      <w:proofErr w:type="spellEnd"/>
+      <w:r>
+        <w:t xml:space="preserve"> worden echter transplantaties uitgevoerd tussen verschillende soorten, waarbij het donororgaan </w:t>
       </w:r>
       <w:r>
         <w:t xml:space="preserve">bijvoorbeeld </w:t>
@@ -349,13 +380,29 @@
         <w:t>varken</w:t>
       </w:r>
       <w:r>
-        <w:t xml:space="preserve"> en de ontvanger een mens is. In Nederland is deze praktijk nog verboden vanwege veiligheidsoverwegingen, maar in het nieuws verschijnen steeds vaker berichten over succesvolle xenotransplantaties. Deze technologie wekt veel optimisme</w:t>
+        <w:t xml:space="preserve"> en de ontvanger een mens is. In Nederland is deze praktijk nog verboden vanwege veiligheidsoverwegingen, maar in het nieuws verschijnen steeds vaker berichten over succesvolle </w:t>
+      </w:r>
+      <w:proofErr w:type="spellStart"/>
+      <w:r>
+        <w:t>xenotransplantaties</w:t>
+      </w:r>
+      <w:proofErr w:type="spellEnd"/>
+      <w:r>
+        <w:t>. Deze technologie wekt veel optimisme</w:t>
       </w:r>
       <w:r>
         <w:t xml:space="preserve"> op</w:t>
       </w:r>
       <w:r>
-        <w:t xml:space="preserve"> en heeft daarom geleid tot uitgebreide discussies, vooral op het gebied van ethiek. Ik had hierover een gesprek met een expert op het gebied van bio-ethiek, Isabelle Pirson, die </w:t>
+        <w:t xml:space="preserve"> en heeft daarom geleid tot uitgebreide discussies, vooral op het gebied van ethiek. Ik had hierover een gesprek met een expert op het gebied van bio-ethiek, Isabelle </w:t>
+      </w:r>
+      <w:proofErr w:type="spellStart"/>
+      <w:r>
+        <w:t>Pirson</w:t>
+      </w:r>
+      <w:proofErr w:type="spellEnd"/>
+      <w:r>
+        <w:t xml:space="preserve">, die </w:t>
       </w:r>
       <w:r>
         <w:t>onder meer</w:t>
@@ -372,7 +419,15 @@
         </w:r>
       </w:hyperlink>
       <w:r>
-        <w:t xml:space="preserve"> heeft over de ethische perspectieven van xenotransplantatie.</w:t>
+        <w:t xml:space="preserve"> heeft over de ethische perspectieven van </w:t>
+      </w:r>
+      <w:proofErr w:type="spellStart"/>
+      <w:r>
+        <w:t>xenotransplantatie</w:t>
+      </w:r>
+      <w:proofErr w:type="spellEnd"/>
+      <w:r>
+        <w:t>.</w:t>
       </w:r>
     </w:p>
     <w:p>
@@ -395,7 +450,23 @@
           <w:bCs/>
         </w:rPr>
         <w:lastRenderedPageBreak/>
-        <w:t>Waarom zijn er In de geneeskunde alternatieven voor transplantatie nodig, zoals xenotransplantatie?</w:t>
+        <w:t xml:space="preserve">Waarom zijn er In de geneeskunde alternatieven voor transplantatie nodig, zoals </w:t>
+      </w:r>
+      <w:proofErr w:type="spellStart"/>
+      <w:r>
+        <w:rPr>
+          <w:b/>
+          <w:bCs/>
+        </w:rPr>
+        <w:t>xenotransplantatie</w:t>
+      </w:r>
+      <w:proofErr w:type="spellEnd"/>
+      <w:r>
+        <w:rPr>
+          <w:b/>
+          <w:bCs/>
+        </w:rPr>
+        <w:t>?</w:t>
       </w:r>
     </w:p>
     <w:p>
@@ -489,7 +560,23 @@
           <w:b/>
           <w:bCs/>
         </w:rPr>
-        <w:t xml:space="preserve">Een van de grootste obstakels voor een succesvolle xenotransplantatie is het voorkomen van een afstotingsreactie. </w:t>
+        <w:t xml:space="preserve">Een van de grootste obstakels voor een succesvolle </w:t>
+      </w:r>
+      <w:proofErr w:type="spellStart"/>
+      <w:r>
+        <w:rPr>
+          <w:b/>
+          <w:bCs/>
+        </w:rPr>
+        <w:t>xenotransplantatie</w:t>
+      </w:r>
+      <w:proofErr w:type="spellEnd"/>
+      <w:r>
+        <w:rPr>
+          <w:b/>
+          <w:bCs/>
+        </w:rPr>
+        <w:t xml:space="preserve"> is het voorkomen van een afstotingsreactie. </w:t>
       </w:r>
       <w:r>
         <w:rPr>
@@ -620,8 +707,17 @@
           <w:b/>
           <w:bCs/>
         </w:rPr>
-        <w:t xml:space="preserve"> xenotransplantatie</w:t>
-      </w:r>
+        <w:t xml:space="preserve"> </w:t>
+      </w:r>
+      <w:proofErr w:type="spellStart"/>
+      <w:r>
+        <w:rPr>
+          <w:b/>
+          <w:bCs/>
+        </w:rPr>
+        <w:t>xenotransplantatie</w:t>
+      </w:r>
+      <w:proofErr w:type="spellEnd"/>
       <w:r>
         <w:rPr>
           <w:b/>
@@ -868,11 +964,16 @@
       <w:r>
         <w:t xml:space="preserve">ensen hebt met de capaciteit om uiteindelijk </w:t>
       </w:r>
+      <w:proofErr w:type="spellStart"/>
       <w:r>
         <w:t>xeno</w:t>
       </w:r>
       <w:r>
-        <w:t>transplantaties uit te gaan voeren</w:t>
+        <w:t>transplantaties</w:t>
+      </w:r>
+      <w:proofErr w:type="spellEnd"/>
+      <w:r>
+        <w:t xml:space="preserve"> uit te gaan voeren</w:t>
       </w:r>
       <w:r>
         <w:t>.</w:t>
@@ -898,6 +999,7 @@
       <w:r>
         <w:t xml:space="preserve"> te zijn, maar eigenlijk niet genoeg </w:t>
       </w:r>
+      <w:proofErr w:type="spellStart"/>
       <w:r>
         <w:t>har</w:t>
       </w:r>
@@ -907,6 +1009,7 @@
       <w:r>
         <w:t>transplantatie</w:t>
       </w:r>
+      <w:proofErr w:type="spellEnd"/>
       <w:r>
         <w:t xml:space="preserve"> chirurgen die dat ook echt goed kunnen doen.</w:t>
       </w:r>
@@ -1000,7 +1103,23 @@
           <w:b/>
           <w:bCs/>
         </w:rPr>
-        <w:t xml:space="preserve">en specialisatie voor xenotransplantatie, </w:t>
+        <w:t xml:space="preserve">en specialisatie voor </w:t>
+      </w:r>
+      <w:proofErr w:type="spellStart"/>
+      <w:r>
+        <w:rPr>
+          <w:b/>
+          <w:bCs/>
+        </w:rPr>
+        <w:t>xenotransplantatie</w:t>
+      </w:r>
+      <w:proofErr w:type="spellEnd"/>
+      <w:r>
+        <w:rPr>
+          <w:b/>
+          <w:bCs/>
+        </w:rPr>
+        <w:t xml:space="preserve">, </w:t>
       </w:r>
       <w:r>
         <w:rPr>
@@ -1071,7 +1190,15 @@
         <w:t>Transplantaties zijn</w:t>
       </w:r>
       <w:r>
-        <w:t xml:space="preserve"> sowieso al een behandeling is die heel erg duur is en heel veel hoogspecialistische zorg vraagt. Als je </w:t>
+        <w:t xml:space="preserve"> sowieso al een behandeling is die heel erg duur is en heel veel </w:t>
+      </w:r>
+      <w:proofErr w:type="spellStart"/>
+      <w:r>
+        <w:t>hoogspecialistische</w:t>
+      </w:r>
+      <w:proofErr w:type="spellEnd"/>
+      <w:r>
+        <w:t xml:space="preserve"> zorg vraagt. Als je </w:t>
       </w:r>
       <w:r>
         <w:t xml:space="preserve">bijvoorbeeld </w:t>
@@ -1255,6 +1382,7 @@
       <w:r>
         <w:t>‘</w:t>
       </w:r>
+      <w:proofErr w:type="gramStart"/>
       <w:r>
         <w:t>hoe</w:t>
       </w:r>
@@ -1264,6 +1392,7 @@
       <w:r>
         <w:t>ver</w:t>
       </w:r>
+      <w:proofErr w:type="gramEnd"/>
       <w:r>
         <w:t xml:space="preserve"> wil je gaan om </w:t>
       </w:r>
@@ -1416,7 +1545,23 @@
           <w:b/>
           <w:bCs/>
         </w:rPr>
-        <w:t>Kan je dat niet beter in iets anders wat veel meer mensenlevens redt bijvoorbeeld kunnen kunnen stoppen?</w:t>
+        <w:t xml:space="preserve">Kan je dat niet beter in iets anders wat veel meer mensenlevens redt bijvoorbeeld kunnen </w:t>
+      </w:r>
+      <w:proofErr w:type="spellStart"/>
+      <w:r>
+        <w:rPr>
+          <w:b/>
+          <w:bCs/>
+        </w:rPr>
+        <w:t>kunnen</w:t>
+      </w:r>
+      <w:proofErr w:type="spellEnd"/>
+      <w:r>
+        <w:rPr>
+          <w:b/>
+          <w:bCs/>
+        </w:rPr>
+        <w:t xml:space="preserve"> stoppen?</w:t>
       </w:r>
     </w:p>
     <w:p>
@@ -1463,7 +1608,23 @@
         <w:t xml:space="preserve"> </w:t>
       </w:r>
       <w:r>
-        <w:t>Welke afwegingen ga je daar dan in in maken? En Dat is niet perse slecht dat je iets aan het ontwikkelen bent om Mensen te helpen, maar in.</w:t>
+        <w:t xml:space="preserve">Welke afwegingen ga je daar dan in </w:t>
+      </w:r>
+      <w:proofErr w:type="spellStart"/>
+      <w:r>
+        <w:t>in</w:t>
+      </w:r>
+      <w:proofErr w:type="spellEnd"/>
+      <w:r>
+        <w:t xml:space="preserve"> maken? En Dat is niet </w:t>
+      </w:r>
+      <w:proofErr w:type="gramStart"/>
+      <w:r>
+        <w:t>perse</w:t>
+      </w:r>
+      <w:proofErr w:type="gramEnd"/>
+      <w:r>
+        <w:t xml:space="preserve"> slecht dat je iets aan het ontwikkelen bent om Mensen te helpen, maar in.</w:t>
       </w:r>
       <w:r>
         <w:t xml:space="preserve"> </w:t>
@@ -1493,7 +1654,15 @@
         <w:t xml:space="preserve"> alternatieven o</w:t>
       </w:r>
       <w:r>
-        <w:t>ntwikkeld zijn of woorden dus dat het ook vraagt van hoe noodzakelijk is het, dus je hebt dat orgaan perfusie dat ze proberen om organen die nu afgekeurd zouden zijn om die eigenlijk geschikter te maken voor het transplantatie dus.</w:t>
+        <w:t xml:space="preserve">ntwikkeld zijn of woorden dus dat het ook vraagt van hoe noodzakelijk is het, dus je hebt dat orgaan perfusie dat ze proberen om organen die nu afgekeurd zouden zijn om die eigenlijk geschikter te maken voor </w:t>
+      </w:r>
+      <w:proofErr w:type="gramStart"/>
+      <w:r>
+        <w:t>het transplantatie</w:t>
+      </w:r>
+      <w:proofErr w:type="gramEnd"/>
+      <w:r>
+        <w:t xml:space="preserve"> dus.</w:t>
       </w:r>
       <w:r>
         <w:t xml:space="preserve"> En die ja dat </w:t>
@@ -1505,7 +1674,15 @@
         <w:t xml:space="preserve"> Dan om</w:t>
       </w:r>
       <w:r>
-        <w:t xml:space="preserve"> Eigenlijk dit dit te doen, ook Als je bijvoorbeeld geen.</w:t>
+        <w:t xml:space="preserve"> Eigenlijk dit </w:t>
+      </w:r>
+      <w:proofErr w:type="spellStart"/>
+      <w:r>
+        <w:t>dit</w:t>
+      </w:r>
+      <w:proofErr w:type="spellEnd"/>
+      <w:r>
+        <w:t xml:space="preserve"> te doen, ook Als je bijvoorbeeld geen.</w:t>
       </w:r>
       <w:r>
         <w:t xml:space="preserve"> </w:t>
@@ -1536,7 +1713,23 @@
     </w:p>
     <w:p>
       <w:r>
-        <w:t xml:space="preserve">Ja, dat hangt een beetje af aan wie je het vraagt, denk ik, want sommige Mensen zouden gewoon zeggen, het gebruik van dieren is überhaupt niet goed en dat het in een ene industrie gebruikt, maakt het niet rechtvaardigt het niet dat je het wel in een andere gebruikt, want het gebruik van het doden van dieren is gewoon iets wat niet niet oké is en andere Mensen zouden zeggen, Ik vind dan het redden van een mensenleven, een een mooier doel of een beter wel iets waar je een dier zou mogen gebruiken in </w:t>
+        <w:t xml:space="preserve">Ja, dat hangt een beetje af aan wie je het vraagt, denk ik, want sommige Mensen zouden gewoon zeggen, het gebruik van dieren is überhaupt niet goed en dat het in een ene industrie gebruikt, maakt het niet rechtvaardigt het niet dat je het wel in een andere gebruikt, want het gebruik van het doden van dieren is gewoon iets wat niet </w:t>
+      </w:r>
+      <w:proofErr w:type="spellStart"/>
+      <w:r>
+        <w:t>niet</w:t>
+      </w:r>
+      <w:proofErr w:type="spellEnd"/>
+      <w:r>
+        <w:t xml:space="preserve"> oké is en andere Mensen zouden zeggen, Ik vind dan het redden van een mensenleven, een </w:t>
+      </w:r>
+      <w:proofErr w:type="spellStart"/>
+      <w:r>
+        <w:t>een</w:t>
+      </w:r>
+      <w:proofErr w:type="spellEnd"/>
+      <w:r>
+        <w:t xml:space="preserve"> mooier doel of een beter wel iets waar je een dier zou mogen gebruiken in </w:t>
       </w:r>
       <w:r>
         <w:lastRenderedPageBreak/>
@@ -1561,7 +1754,39 @@
           <w:b/>
           <w:bCs/>
         </w:rPr>
-        <w:t>Ja nee dat ja, Dat is, denk ik een fascinerend en fascinerende ja dilemma die daaromheen ontstaat. Ik heb ook in mijn onderzoek. Vooral kwam ik heel veel tegenover varkens. Dat is eigenlijk wel het dier waar het het meeste over gaat, zou dit varken dan ook eigenlijk een normaal leven kunnen leiden voordat het wordt geoogst.</w:t>
+        <w:t xml:space="preserve">Ja nee dat ja, Dat is, denk ik een fascinerend en fascinerende ja dilemma </w:t>
+      </w:r>
+      <w:proofErr w:type="gramStart"/>
+      <w:r>
+        <w:rPr>
+          <w:b/>
+          <w:bCs/>
+        </w:rPr>
+        <w:t>die</w:t>
+      </w:r>
+      <w:proofErr w:type="gramEnd"/>
+      <w:r>
+        <w:rPr>
+          <w:b/>
+          <w:bCs/>
+        </w:rPr>
+        <w:t xml:space="preserve"> daaromheen ontstaat. Ik heb ook in mijn onderzoek. Vooral kwam ik heel veel tegenover varkens. Dat is eigenlijk wel het dier waar het </w:t>
+      </w:r>
+      <w:proofErr w:type="spellStart"/>
+      <w:r>
+        <w:rPr>
+          <w:b/>
+          <w:bCs/>
+        </w:rPr>
+        <w:t>het</w:t>
+      </w:r>
+      <w:proofErr w:type="spellEnd"/>
+      <w:r>
+        <w:rPr>
+          <w:b/>
+          <w:bCs/>
+        </w:rPr>
+        <w:t xml:space="preserve"> meeste over gaat, zou dit varken dan ook eigenlijk een normaal leven kunnen leiden voordat het wordt geoogst.</w:t>
       </w:r>
     </w:p>
     <w:p>
@@ -1572,19 +1797,43 @@
         <w:t xml:space="preserve"> </w:t>
       </w:r>
       <w:r>
-        <w:t>Niet helemaal over uit hoe dat dan. Ik weet hoe dat er dan uit zou zien is of ze echt hun eentje in een kooi zou mogen zitten. Of dat je wel Als je een een groep met In de wel en gesteriliseerd zouden omgeving. Maar dan zou je Misschien ook gesteriliseerd hoi kunnen hebben of zo. Dus Het was Maar het idee was wel dat er waarschijnlijk niet hun natuur eigen favoriete gedrag zouden kunnen vertonen, dus zou op een andere manier gehuisvest worden dan.</w:t>
-      </w:r>
-      <w:r>
-        <w:t xml:space="preserve"> </w:t>
-      </w:r>
-      <w:r>
-        <w:t>Ja, het beste zou zijn voor hun.</w:t>
-      </w:r>
-      <w:r>
-        <w:t xml:space="preserve"> </w:t>
-      </w:r>
-      <w:r>
-        <w:t>Ja nee, precies dat dat lijkt me ook een lastige, want je had het volgens mij ook met apen werd er veel gekeken. Maar de voordeel van varkens was dat de schaal van varkens volgens mij vooral van makkelijker is op een hogere schaal.</w:t>
+        <w:t xml:space="preserve">Niet helemaal over uit hoe dat dan. Ik weet hoe dat er dan uit zou zien is of ze echt hun eentje in een kooi zou mogen zitten. Of dat je wel Als je een </w:t>
+      </w:r>
+      <w:proofErr w:type="spellStart"/>
+      <w:r>
+        <w:t>een</w:t>
+      </w:r>
+      <w:proofErr w:type="spellEnd"/>
+      <w:r>
+        <w:t xml:space="preserve"> groep met In de wel en gesteriliseerd zouden omgeving. Maar dan zou je Misschien ook gesteriliseerd hoi kunnen hebben of zo. Dus Het was Maar het idee was wel dat er waarschijnlijk niet hun natuur eigen favoriete gedrag zouden kunnen vertonen, dus zou op een andere manier gehuisvest worden dan.</w:t>
+      </w:r>
+      <w:r>
+        <w:t xml:space="preserve"> </w:t>
+      </w:r>
+      <w:r>
+        <w:t xml:space="preserve">Ja, het beste zou zijn voor </w:t>
+      </w:r>
+      <w:proofErr w:type="gramStart"/>
+      <w:r>
+        <w:t>hun</w:t>
+      </w:r>
+      <w:proofErr w:type="gramEnd"/>
+      <w:r>
+        <w:t>.</w:t>
+      </w:r>
+      <w:r>
+        <w:t xml:space="preserve"> </w:t>
+      </w:r>
+      <w:r>
+        <w:t xml:space="preserve">Ja nee, precies dat dat lijkt me ook een lastige, want je had het volgens mij ook met apen werd er veel gekeken. Maar </w:t>
+      </w:r>
+      <w:proofErr w:type="gramStart"/>
+      <w:r>
+        <w:t>de voordeel</w:t>
+      </w:r>
+      <w:proofErr w:type="gramEnd"/>
+      <w:r>
+        <w:t xml:space="preserve"> van varkens was dat de schaal van varkens volgens mij vooral van makkelijker is op een hogere schaal.</w:t>
       </w:r>
       <w:r>
         <w:t xml:space="preserve"> </w:t>
@@ -1612,7 +1861,23 @@
           <w:b/>
           <w:bCs/>
         </w:rPr>
-        <w:t>Ik ik lees Natuurlijk ook veel in deze discussie rondom Natuurlijk veganisme en vegetarisch. Dat is Natuurlijk iets wat nu opkomt. In deze maatschappij is Dat is steeds meer een opkomend iets. Ja, past daar dan nog wel het plaatje van senior therapie tussen?</w:t>
+        <w:t xml:space="preserve">Ik </w:t>
+      </w:r>
+      <w:proofErr w:type="spellStart"/>
+      <w:r>
+        <w:rPr>
+          <w:b/>
+          <w:bCs/>
+        </w:rPr>
+        <w:t>ik</w:t>
+      </w:r>
+      <w:proofErr w:type="spellEnd"/>
+      <w:r>
+        <w:rPr>
+          <w:b/>
+          <w:bCs/>
+        </w:rPr>
+        <w:t xml:space="preserve"> lees Natuurlijk ook veel in deze discussie rondom Natuurlijk veganisme en vegetarisch. Dat is Natuurlijk iets wat nu opkomt. In deze maatschappij is Dat is steeds meer een opkomend iets. Ja, past daar dan nog wel het plaatje van senior therapie tussen?</w:t>
       </w:r>
     </w:p>
     <w:p>
@@ -1641,7 +1906,15 @@
         <w:t xml:space="preserve"> </w:t>
       </w:r>
       <w:r>
-        <w:t>Als je nadenkt over hoe de maatschappij er Misschien over 30 jaar uit gaat zien, dan is dit en We willen nu al minder gebruik maken van dieren. Dan is dit Misschien niet een trend waar je echt op moet inzetten, Omdat onze verhouding met dieren anders wordt en Misschien straks helemaal niet oké vinden om om dieren te gebruiken, dus dat het inderdaad een terechte vraag is van, moet je daar dan wel op inzetten Als we eigenlijk juist aan het? Ja, hoe noem je het afwijken wil ik niet zeggen, maar juist deze toegaan naar een naar een idee waarbij je juist minder dieren wil gebruiken in plaats van meer.</w:t>
+        <w:t xml:space="preserve">Als je nadenkt over hoe de maatschappij er Misschien over 30 jaar uit gaat zien, dan is dit en We willen nu al minder gebruik maken van dieren. Dan is dit Misschien niet een trend waar je echt op moet inzetten, Omdat onze verhouding met dieren anders wordt en Misschien straks helemaal niet oké vinden om </w:t>
+      </w:r>
+      <w:proofErr w:type="spellStart"/>
+      <w:r>
+        <w:t>om</w:t>
+      </w:r>
+      <w:proofErr w:type="spellEnd"/>
+      <w:r>
+        <w:t xml:space="preserve"> dieren te gebruiken, dus dat het inderdaad een terechte vraag is van, moet je daar dan wel op inzetten Als we eigenlijk juist aan het? Ja, hoe noem je het afwijken wil ik niet zeggen, maar juist deze toegaan naar een naar een idee waarbij je juist minder dieren wil gebruiken in plaats van meer.</w:t>
       </w:r>
       <w:r>
         <w:t xml:space="preserve"> </w:t>
@@ -1653,7 +1926,15 @@
         <w:t xml:space="preserve"> </w:t>
       </w:r>
       <w:r>
-        <w:t>In in die gesprekken die we ook wel veel terugkwam, was dat ze zeiden van Je moet eigenlijk dit echt zien als een tussenoplossing, totdat we het zouden kunnen Zonder een dier te gebruiken.</w:t>
+        <w:t xml:space="preserve">In </w:t>
+      </w:r>
+      <w:proofErr w:type="spellStart"/>
+      <w:r>
+        <w:t>in</w:t>
+      </w:r>
+      <w:proofErr w:type="spellEnd"/>
+      <w:r>
+        <w:t xml:space="preserve"> die gesprekken die we ook wel veel terugkwam, was dat ze zeiden van Je moet eigenlijk dit echt zien als een tussenoplossing, totdat we het zouden kunnen Zonder een dier te gebruiken.</w:t>
       </w:r>
       <w:r>
         <w:t xml:space="preserve"> </w:t>
@@ -1672,7 +1953,23 @@
           <w:b/>
           <w:bCs/>
         </w:rPr>
-        <w:t>En die die gesprekken die jullie hebben gehad, lijkt me ook wel interessant om daar een beetje over te praten. Wat wat voor dingen kwamen daar vooral uit? Waar zijn Mensen vooral? Hoe zien die dat?</w:t>
+        <w:t xml:space="preserve">En die die gesprekken die jullie hebben gehad, lijkt me ook wel interessant om daar een beetje over te praten. Wat </w:t>
+      </w:r>
+      <w:proofErr w:type="spellStart"/>
+      <w:r>
+        <w:rPr>
+          <w:b/>
+          <w:bCs/>
+        </w:rPr>
+        <w:t>wat</w:t>
+      </w:r>
+      <w:proofErr w:type="spellEnd"/>
+      <w:r>
+        <w:rPr>
+          <w:b/>
+          <w:bCs/>
+        </w:rPr>
+        <w:t xml:space="preserve"> voor dingen kwamen daar vooral uit? Waar zijn Mensen vooral? Hoe zien die dat?</w:t>
       </w:r>
       <w:r>
         <w:rPr>
@@ -1736,7 +2033,15 @@
         <w:t xml:space="preserve"> </w:t>
       </w:r>
       <w:r>
-        <w:t>Hoe je dat doet en en dat ze dus zeiden van dat ze veel Mensen er wel bang voor waren van Als je hier nou eenmaal voor kiest dat je dan eigenlijk ook niet meer.</w:t>
+        <w:t xml:space="preserve">Hoe je dat doet en </w:t>
+      </w:r>
+      <w:proofErr w:type="spellStart"/>
+      <w:r>
+        <w:t>en</w:t>
+      </w:r>
+      <w:proofErr w:type="spellEnd"/>
+      <w:r>
+        <w:t xml:space="preserve"> dat ze dus zeiden van dat ze veel Mensen er wel bang voor waren van Als je hier nou eenmaal voor kiest dat je dan eigenlijk ook niet meer.</w:t>
       </w:r>
       <w:r>
         <w:t xml:space="preserve"> </w:t>
@@ -1772,7 +2077,23 @@
           <w:b/>
           <w:bCs/>
         </w:rPr>
-        <w:t>Ja en die die zo een zoönose of hoe dat gaat dan, Ik heb ik ook over gelezen. Dat gaat dan over dat er ook nog ziekte aspecten toch bijvoorbeeld ook nog bij kunnen komen kijken.</w:t>
+        <w:t xml:space="preserve">Ja en die die zo een zoönose of hoe dat gaat dan, Ik heb ik ook </w:t>
+      </w:r>
+      <w:proofErr w:type="gramStart"/>
+      <w:r>
+        <w:rPr>
+          <w:b/>
+          <w:bCs/>
+        </w:rPr>
+        <w:t>over gelezen</w:t>
+      </w:r>
+      <w:proofErr w:type="gramEnd"/>
+      <w:r>
+        <w:rPr>
+          <w:b/>
+          <w:bCs/>
+        </w:rPr>
+        <w:t>. Dat gaat dan over dat er ook nog ziekte aspecten toch bijvoorbeeld ook nog bij kunnen komen kijken.</w:t>
       </w:r>
     </w:p>
     <w:p>
@@ -1795,13 +2116,37 @@
         <w:t xml:space="preserve"> </w:t>
       </w:r>
       <w:r>
-        <w:t>Ja met xenotransplantatie maak je creëer je een heel direct contact eigenlijk tussen de dierlijke cellen en menselijke cellen en daar zitten gewoon virussen in het DNA van een van een varken waarbij de van stel die springt dan over naar naar mens. Misschien creëren we dan wel weer een nieuw soort pandemie of ziektebeeld. En hoe kan je dat uitsluit?</w:t>
-      </w:r>
-      <w:r>
-        <w:t xml:space="preserve"> </w:t>
-      </w:r>
-      <w:r>
-        <w:t>Dat dat gebeurt dat voorkomen dus Dat was wel 1 grote grote zorg en ook wel ja, logisch, eigenlijk gezien In de tijd dat we die dialoog en deden. En die eerste man die een varkenshart heeft gekregen, is volgens mij ook overleden aan een varkens virus dus. Maar dat is mij even met ons, maar volgens mij is dat zo.</w:t>
+        <w:t xml:space="preserve">Ja met </w:t>
+      </w:r>
+      <w:proofErr w:type="spellStart"/>
+      <w:r>
+        <w:t>xenotransplantatie</w:t>
+      </w:r>
+      <w:proofErr w:type="spellEnd"/>
+      <w:r>
+        <w:t xml:space="preserve"> maak je creëer je een heel direct contact eigenlijk tussen de dierlijke cellen en menselijke cellen en daar zitten gewoon virussen in het DNA van een van een varken waarbij de van stel die springt dan over naar </w:t>
+      </w:r>
+      <w:proofErr w:type="spellStart"/>
+      <w:r>
+        <w:t>naar</w:t>
+      </w:r>
+      <w:proofErr w:type="spellEnd"/>
+      <w:r>
+        <w:t xml:space="preserve"> mens. Misschien creëren we dan wel weer een nieuw soort pandemie of ziektebeeld. En hoe kan je dat uitsluit?</w:t>
+      </w:r>
+      <w:r>
+        <w:t xml:space="preserve"> </w:t>
+      </w:r>
+      <w:r>
+        <w:t xml:space="preserve">Dat dat gebeurt dat voorkomen dus Dat was wel 1 grote </w:t>
+      </w:r>
+      <w:proofErr w:type="spellStart"/>
+      <w:r>
+        <w:t>grote</w:t>
+      </w:r>
+      <w:proofErr w:type="spellEnd"/>
+      <w:r>
+        <w:t xml:space="preserve"> zorg en ook wel ja, logisch, eigenlijk gezien In de tijd dat we die dialoog en deden. En die eerste man die een varkenshart heeft gekregen, is volgens mij ook overleden aan een varkens virus dus. Maar dat is mij even met ons, maar volgens mij is dat zo.</w:t>
       </w:r>
     </w:p>
     <w:p/>
@@ -1817,7 +2162,23 @@
           <w:b/>
           <w:bCs/>
         </w:rPr>
-        <w:t>Ja je ik Ik had Als ik nu toch hebben over, want Dat was een heel groot Natuurlijk nieuws. Kopje dat daar een beetje dat Natuurlijk dit een beetje In de mainstream brengt. Ik zie eigenlijk vooral twee dingen, Ik heb harte</w:t>
+        <w:t xml:space="preserve">Ja je ik </w:t>
+      </w:r>
+      <w:proofErr w:type="spellStart"/>
+      <w:r>
+        <w:rPr>
+          <w:b/>
+          <w:bCs/>
+        </w:rPr>
+        <w:t>Ik</w:t>
+      </w:r>
+      <w:proofErr w:type="spellEnd"/>
+      <w:r>
+        <w:rPr>
+          <w:b/>
+          <w:bCs/>
+        </w:rPr>
+        <w:t xml:space="preserve"> had Als ik nu toch hebben over, want Dat was een heel groot Natuurlijk nieuws. Kopje dat daar een beetje dat Natuurlijk dit een beetje In de mainstream brengt. Ik zie eigenlijk vooral twee dingen, Ik heb harte</w:t>
       </w:r>
       <w:r>
         <w:rPr>
@@ -1845,7 +2206,23 @@
           <w:b/>
           <w:bCs/>
         </w:rPr>
-        <w:t>ieren heb ik langs zien komen. Een hart is Natuurlijk best logisch dat Als ik jouw hart zou krijgen dat jij er niet meer door kan gaan, maar bij een nier is dat volgens mij een ander verhaal. Je kan een nier doneren en doorleveren is er een mogelijkheid dat bijvoorbeeld dat ook bij een dier zou zou kunnen zijn dat jij een nier van een varken krijgt, Omdat dat varkentje nog leuk In de wei.</w:t>
+        <w:t xml:space="preserve">ieren heb ik langs zien komen. Een hart is Natuurlijk best logisch dat Als ik jouw hart zou krijgen dat jij er niet meer door kan gaan, maar bij een nier is dat volgens mij een ander verhaal. Je kan een nier doneren en doorleveren is er een mogelijkheid dat bijvoorbeeld dat ook bij een dier zou </w:t>
+      </w:r>
+      <w:proofErr w:type="spellStart"/>
+      <w:r>
+        <w:rPr>
+          <w:b/>
+          <w:bCs/>
+        </w:rPr>
+        <w:t>zou</w:t>
+      </w:r>
+      <w:proofErr w:type="spellEnd"/>
+      <w:r>
+        <w:rPr>
+          <w:b/>
+          <w:bCs/>
+        </w:rPr>
+        <w:t xml:space="preserve"> kunnen zijn dat jij een nier van een varken krijgt, Omdat dat varkentje nog leuk In de wei.</w:t>
       </w:r>
     </w:p>
     <w:p>
@@ -1902,13 +2279,29 @@
         <w:t xml:space="preserve"> </w:t>
       </w:r>
       <w:r>
-        <w:t>Zo efficiënt mogelijk eigenlijk opgaan dan met met de ethische keuzes die je maakt. Ja.</w:t>
-      </w:r>
-      <w:r>
-        <w:t xml:space="preserve"> </w:t>
-      </w:r>
-      <w:r>
-        <w:t>Ja, ja dus wij waren bij een de varkens Expo, dus Het was een beurs voor varkenshouders en daar waren eigenlijk nou ja, loog, Misschien logischerwijs hadden ze het minder moeite met het gebruiken van die van die varkens voor Misschien voor xenotransplantatie, Maar dat ze wel zeggen wat je wel moet doen is dan het hele varken gebruiken, anders is het zonde dus en Ik kan me voorstellen dat ja Als je dan toch al in varken gebruikt om een nier te gebruiken dat je dan zo ook maar gewoon</w:t>
+        <w:t xml:space="preserve">Zo efficiënt mogelijk eigenlijk opgaan dan met </w:t>
+      </w:r>
+      <w:proofErr w:type="spellStart"/>
+      <w:r>
+        <w:t>met</w:t>
+      </w:r>
+      <w:proofErr w:type="spellEnd"/>
+      <w:r>
+        <w:t xml:space="preserve"> de ethische keuzes die je maakt. Ja.</w:t>
+      </w:r>
+      <w:r>
+        <w:t xml:space="preserve"> </w:t>
+      </w:r>
+      <w:r>
+        <w:t xml:space="preserve">Ja, ja dus wij waren bij een de varkens Expo, dus Het was een beurs voor varkenshouders en daar waren eigenlijk nou ja, loog, Misschien logischerwijs hadden ze het minder moeite met het gebruiken van die van die varkens voor Misschien voor </w:t>
+      </w:r>
+      <w:proofErr w:type="spellStart"/>
+      <w:r>
+        <w:t>xenotransplantatie</w:t>
+      </w:r>
+      <w:proofErr w:type="spellEnd"/>
+      <w:r>
+        <w:t>, Maar dat ze wel zeggen wat je wel moet doen is dan het hele varken gebruiken, anders is het zonde dus en Ik kan me voorstellen dat ja Als je dan toch al in varken gebruikt om een nier te gebruiken dat je dan zo ook maar gewoon</w:t>
       </w:r>
       <w:r>
         <w:t xml:space="preserve"> </w:t>
@@ -1930,7 +2323,23 @@
           <w:b/>
           <w:bCs/>
         </w:rPr>
-        <w:t>Ja ik, Ik weet niet of jij hiervan iets gelezen hebt. Of Dit is ook nog een soort van. Volgens mij was dit een gespeculeerd. De techniek waarbij ze gingen proberen te pijnreceptoren of tenminste te zorgen dat het dier dan bijvoorbeeld niet meemaakt. Eigenlijk dat die vanaf het geboorte eigenlijk al of geen pijn kon ervaren of eigenlijk zo brein dood werd gekweekt. Is dat iets bijvoorbeeld dat je een dier maakt dat eigenlijk meer als een soort?</w:t>
+        <w:t xml:space="preserve">Ja ik, Ik weet niet of jij hiervan iets gelezen hebt. Of Dit is ook nog een soort van. Volgens mij was dit een gespeculeerd. De techniek waarbij ze gingen proberen te pijnreceptoren of tenminste te zorgen dat het dier dan bijvoorbeeld niet meemaakt. Eigenlijk dat die vanaf </w:t>
+      </w:r>
+      <w:proofErr w:type="gramStart"/>
+      <w:r>
+        <w:rPr>
+          <w:b/>
+          <w:bCs/>
+        </w:rPr>
+        <w:t>het geboorte</w:t>
+      </w:r>
+      <w:proofErr w:type="gramEnd"/>
+      <w:r>
+        <w:rPr>
+          <w:b/>
+          <w:bCs/>
+        </w:rPr>
+        <w:t xml:space="preserve"> eigenlijk al of geen pijn kon ervaren of eigenlijk zo brein dood werd gekweekt. Is dat iets bijvoorbeeld dat je een dier maakt dat eigenlijk meer als een soort?</w:t>
       </w:r>
       <w:r>
         <w:rPr>
@@ -1972,7 +2381,23 @@
           <w:b/>
           <w:bCs/>
         </w:rPr>
-        <w:t xml:space="preserve"> vind ik interessant</w:t>
+        <w:t xml:space="preserve"> </w:t>
+      </w:r>
+      <w:proofErr w:type="gramStart"/>
+      <w:r>
+        <w:rPr>
+          <w:b/>
+          <w:bCs/>
+        </w:rPr>
+        <w:t>vind</w:t>
+      </w:r>
+      <w:proofErr w:type="gramEnd"/>
+      <w:r>
+        <w:rPr>
+          <w:b/>
+          <w:bCs/>
+        </w:rPr>
+        <w:t xml:space="preserve"> ik interessant</w:t>
       </w:r>
       <w:r>
         <w:rPr>
@@ -2002,7 +2427,15 @@
         <w:t xml:space="preserve"> </w:t>
       </w:r>
       <w:r>
-        <w:t>Pijn pijn lijden en dat dat dan een manier zou zijn om het om het niet te doen.</w:t>
+        <w:t xml:space="preserve">Pijn </w:t>
+      </w:r>
+      <w:proofErr w:type="spellStart"/>
+      <w:r>
+        <w:t>pijn</w:t>
+      </w:r>
+      <w:proofErr w:type="spellEnd"/>
+      <w:r>
+        <w:t xml:space="preserve"> lijden en dat dat dan een manier zou zijn om het om het niet te doen.</w:t>
       </w:r>
       <w:r>
         <w:t xml:space="preserve"> </w:t>
@@ -2056,7 +2489,23 @@
         <w:t xml:space="preserve"> Je het zelf zou kunnen zeggen voor dieren, maar er zijn </w:t>
       </w:r>
       <w:r>
-        <w:t>Ja vind ik het mooie mooie redenering.</w:t>
+        <w:t xml:space="preserve">Ja vind ik </w:t>
+      </w:r>
+      <w:proofErr w:type="gramStart"/>
+      <w:r>
+        <w:t xml:space="preserve">het mooie </w:t>
+      </w:r>
+      <w:proofErr w:type="spellStart"/>
+      <w:r>
+        <w:t>mooie</w:t>
+      </w:r>
+      <w:proofErr w:type="spellEnd"/>
+      <w:r>
+        <w:t xml:space="preserve"> redenering</w:t>
+      </w:r>
+      <w:proofErr w:type="gramEnd"/>
+      <w:r>
+        <w:t>.</w:t>
       </w:r>
       <w:r>
         <w:t xml:space="preserve"> </w:t>
@@ -2068,7 +2517,23 @@
         <w:t xml:space="preserve"> </w:t>
       </w:r>
       <w:r>
-        <w:t>Ja nee lastig ik ik ik. Ik vind het zelf ook. Dat lijkt me ook heel lastig om daar een keuze in te maken om Als je daar Als we eenmaal die techniek zouden bezitten Als we dat zouden moeten, of we dat moeten doen.</w:t>
+        <w:t xml:space="preserve">Ja nee lastig ik </w:t>
+      </w:r>
+      <w:proofErr w:type="spellStart"/>
+      <w:r>
+        <w:t>ik</w:t>
+      </w:r>
+      <w:proofErr w:type="spellEnd"/>
+      <w:r>
+        <w:t xml:space="preserve"> </w:t>
+      </w:r>
+      <w:proofErr w:type="spellStart"/>
+      <w:r>
+        <w:t>ik</w:t>
+      </w:r>
+      <w:proofErr w:type="spellEnd"/>
+      <w:r>
+        <w:t>. Ik vind het zelf ook. Dat lijkt me ook heel lastig om daar een keuze in te maken om Als je daar Als we eenmaal die techniek zouden bezitten Als we dat zouden moeten, of we dat moeten doen.</w:t>
       </w:r>
     </w:p>
     <w:p/>
@@ -2084,7 +2549,39 @@
           <w:b/>
           <w:bCs/>
         </w:rPr>
-        <w:t>Ik had ook veel gelezen, je zegt al met waar je nu huidig mee bezig bent. Ik zag veel over crispr terugkomen in dat heel veel mogelijkheden hierin heeft gegeven. Het heeft het kan het ontgrendelen eigenlijk van de potentie van xenotransplantatie zei iemand dat het echt.</w:t>
+        <w:t xml:space="preserve">Ik had ook veel gelezen, je zegt al met waar je nu huidig mee bezig bent. Ik zag veel over </w:t>
+      </w:r>
+      <w:proofErr w:type="spellStart"/>
+      <w:r>
+        <w:rPr>
+          <w:b/>
+          <w:bCs/>
+        </w:rPr>
+        <w:t>crispr</w:t>
+      </w:r>
+      <w:proofErr w:type="spellEnd"/>
+      <w:r>
+        <w:rPr>
+          <w:b/>
+          <w:bCs/>
+        </w:rPr>
+        <w:t xml:space="preserve"> terugkomen in dat heel veel mogelijkheden hierin heeft gegeven. Het heeft het kan het ontgrendelen eigenlijk van de potentie van </w:t>
+      </w:r>
+      <w:proofErr w:type="spellStart"/>
+      <w:r>
+        <w:rPr>
+          <w:b/>
+          <w:bCs/>
+        </w:rPr>
+        <w:t>xenotransplantatie</w:t>
+      </w:r>
+      <w:proofErr w:type="spellEnd"/>
+      <w:r>
+        <w:rPr>
+          <w:b/>
+          <w:bCs/>
+        </w:rPr>
+        <w:t xml:space="preserve"> zei iemand dat het echt.</w:t>
       </w:r>
       <w:r>
         <w:rPr>
@@ -2109,7 +2606,23 @@
         <w:t xml:space="preserve"> </w:t>
       </w:r>
       <w:r>
-        <w:t xml:space="preserve">Ik denk wat dat crispr daar heel veel heeft en dat Dat is ook die afstoting Omdat je dus die suiker en eiwitketens hebt die je dan ook een beetje signaleren dat het bijvoorbeeld een varkens cel is die je dan dus kan aanpassen, zodat de menselijke afweersysteem dat die ketens niet meer </w:t>
+        <w:t xml:space="preserve">Ik denk wat dat </w:t>
+      </w:r>
+      <w:proofErr w:type="spellStart"/>
+      <w:r>
+        <w:t>crispr</w:t>
+      </w:r>
+      <w:proofErr w:type="spellEnd"/>
+      <w:r>
+        <w:t xml:space="preserve"> daar heel veel heeft en dat Dat is ook die afstoting Omdat je dus die suiker en eiwitketens hebt die je dan ook een beetje signaleren dat het bijvoorbeeld een varkens cel is die je dan dus kan aanpassen, zodat </w:t>
+      </w:r>
+      <w:proofErr w:type="gramStart"/>
+      <w:r>
+        <w:t>de menselijke afweersysteem</w:t>
+      </w:r>
+      <w:proofErr w:type="gramEnd"/>
+      <w:r>
+        <w:t xml:space="preserve"> dat die ketens niet meer </w:t>
       </w:r>
       <w:r>
         <w:lastRenderedPageBreak/>
@@ -2119,7 +2632,15 @@
         <w:t xml:space="preserve"> </w:t>
       </w:r>
       <w:r>
-        <w:t>Afgestoten en Misschien ja, dus ik snap dat dat crisper daar een slag in heeft gedaan, Maar ik denk alsnog Als je uiteindelijk wil gaan aantonen dat dit een effectieve manier is dat Je moet voordat je klinisch onderzoek kan doen.</w:t>
+        <w:t xml:space="preserve">Afgestoten en Misschien ja, dus ik snap dat dat </w:t>
+      </w:r>
+      <w:proofErr w:type="spellStart"/>
+      <w:r>
+        <w:t>crisper</w:t>
+      </w:r>
+      <w:proofErr w:type="spellEnd"/>
+      <w:r>
+        <w:t xml:space="preserve"> daar een slag in heeft gedaan, Maar ik denk alsnog Als je uiteindelijk wil gaan aantonen dat dit een effectieve manier is dat Je moet voordat je klinisch onderzoek kan doen.</w:t>
       </w:r>
       <w:r>
         <w:t xml:space="preserve"> </w:t>
@@ -2300,7 +2821,15 @@
         <w:t xml:space="preserve"> </w:t>
       </w:r>
       <w:r>
-        <w:t>Veel van de onderzoekers slaan best wel wat, meestal het plat als een dier voor een mensenleven. Maar ik denk dat dat ook een gedeelte Misschien het complexer gaat maken in dat je eigenlijk ook een mensenleven niet per se redt, maar Misschien voor een korte termijn uitstelt met een dierenleven dus Ik weet niet hoe jij daar dat dan weer bijvoorbeeld ziet dat dat dat plat slaan van een mensenleven redden met zo'n dierenleven.</w:t>
+        <w:t xml:space="preserve">Veel van de onderzoekers slaan best wel wat, meestal het plat als een dier voor een mensenleven. Maar ik denk dat dat ook een gedeelte Misschien het complexer gaat maken in dat je eigenlijk ook een mensenleven niet per se redt, maar Misschien voor een korte termijn uitstelt met een dierenleven dus Ik weet niet hoe jij daar dat dan weer bijvoorbeeld ziet dat dat dat </w:t>
+      </w:r>
+      <w:proofErr w:type="gramStart"/>
+      <w:r>
+        <w:t>plat slaan</w:t>
+      </w:r>
+      <w:proofErr w:type="gramEnd"/>
+      <w:r>
+        <w:t xml:space="preserve"> van een mensenleven redden met zo'n dierenleven.</w:t>
       </w:r>
       <w:r>
         <w:t xml:space="preserve"> </w:t>
@@ -2316,13 +2845,29 @@
       </w:r>
       <w:r>
         <w:lastRenderedPageBreak/>
-        <w:t>dat een keer niet erg vindt ja, vind je het dan wel erg om Als het twee keer is of of 3 keer ofzo dus?</w:t>
-      </w:r>
-      <w:r>
-        <w:t xml:space="preserve"> </w:t>
-      </w:r>
-      <w:r>
-        <w:t>Maar goed, inderdaad de de claim van nou, je gebruikt een dier en dan red je een mensenleven dat dat dan niet klopt. Dat is</w:t>
+        <w:t xml:space="preserve">dat een keer niet erg vindt ja, vind je het dan wel erg om Als het twee keer is of </w:t>
+      </w:r>
+      <w:proofErr w:type="spellStart"/>
+      <w:r>
+        <w:t>of</w:t>
+      </w:r>
+      <w:proofErr w:type="spellEnd"/>
+      <w:r>
+        <w:t xml:space="preserve"> 3 keer ofzo dus?</w:t>
+      </w:r>
+      <w:r>
+        <w:t xml:space="preserve"> </w:t>
+      </w:r>
+      <w:r>
+        <w:t xml:space="preserve">Maar goed, inderdaad de </w:t>
+      </w:r>
+      <w:proofErr w:type="spellStart"/>
+      <w:r>
+        <w:t>de</w:t>
+      </w:r>
+      <w:proofErr w:type="spellEnd"/>
+      <w:r>
+        <w:t xml:space="preserve"> claim van nou, je gebruikt een dier en dan red je een mensenleven dat dat dan niet klopt. Dat is</w:t>
       </w:r>
       <w:r>
         <w:t>.</w:t>

</xml_diff>